<commit_message>
- Intermediate commit. Not compiled. Adding new capabilities for Communication Manager. - Adding shell program
</commit_message>
<xml_diff>
--- a/SmartHome/SoftwareDesignSpecifications.docx
+++ b/SmartHome/SoftwareDesignSpecifications.docx
@@ -9,8 +9,6 @@
           <w:color w:val="21409A"/>
         </w:rPr>
       </w:pPr>
-      <w:bookmarkStart w:id="0" w:name="_GoBack"/>
-      <w:bookmarkEnd w:id="0"/>
       <w:r>
         <w:rPr>
           <w:color w:val="21409A"/>
@@ -612,21 +610,7 @@
             <w:rStyle w:val="Hyperlink"/>
             <w:noProof/>
           </w:rPr>
-          <w:t>Commun</w:t>
-        </w:r>
-        <w:r>
-          <w:rPr>
-            <w:rStyle w:val="Hyperlink"/>
-            <w:noProof/>
-          </w:rPr>
-          <w:t>i</w:t>
-        </w:r>
-        <w:r>
-          <w:rPr>
-            <w:rStyle w:val="Hyperlink"/>
-            <w:noProof/>
-          </w:rPr>
-          <w:t>cation Manager</w:t>
+          <w:t>Communication Manager</w:t>
         </w:r>
         <w:r>
           <w:rPr>
@@ -1139,50 +1123,71 @@
       <w:pPr>
         <w:pStyle w:val="Heading1"/>
       </w:pPr>
-      <w:bookmarkStart w:id="1" w:name="__RefHeading___Toc109_620586406"/>
-      <w:bookmarkStart w:id="2" w:name="_Toc36401701"/>
+      <w:bookmarkStart w:id="0" w:name="__RefHeading___Toc109_620586406"/>
+      <w:bookmarkStart w:id="1" w:name="_Toc36401701"/>
       <w:r>
         <w:t>Introduction</w:t>
       </w:r>
+      <w:bookmarkEnd w:id="0"/>
       <w:bookmarkEnd w:id="1"/>
+    </w:p>
+    <w:p>
+      <w:pPr>
+        <w:pStyle w:val="Standard"/>
+      </w:pPr>
+      <w:r>
+        <w:t xml:space="preserve">The objective of this project is to build a generic infrastructure to host a smart home </w:t>
+      </w:r>
+      <w:proofErr w:type="gramStart"/>
+      <w:r>
+        <w:t>applications</w:t>
+      </w:r>
+      <w:proofErr w:type="gramEnd"/>
+      <w:r>
+        <w:t>.</w:t>
+      </w:r>
+    </w:p>
+    <w:p>
+      <w:pPr>
+        <w:pStyle w:val="Heading2"/>
+      </w:pPr>
+    </w:p>
+    <w:p>
+      <w:pPr>
+        <w:pStyle w:val="Textbody"/>
+      </w:pPr>
+    </w:p>
+    <w:p>
+      <w:pPr>
+        <w:pStyle w:val="Heading1"/>
+      </w:pPr>
+      <w:bookmarkStart w:id="2" w:name="__RefHeading___Toc111_620586406"/>
+      <w:bookmarkStart w:id="3" w:name="_Toc36401702"/>
+      <w:r>
+        <w:t>Database</w:t>
+      </w:r>
       <w:bookmarkEnd w:id="2"/>
-    </w:p>
-    <w:p>
-      <w:pPr>
-        <w:pStyle w:val="Standard"/>
-      </w:pPr>
-      <w:r>
-        <w:t>The objective of this project is to build a generic infrastructure to host a smart home applications.</w:t>
-      </w:r>
-    </w:p>
-    <w:p>
-      <w:pPr>
-        <w:pStyle w:val="Heading2"/>
-      </w:pPr>
-    </w:p>
-    <w:p>
-      <w:pPr>
-        <w:pStyle w:val="Textbody"/>
-      </w:pPr>
-    </w:p>
-    <w:p>
-      <w:pPr>
-        <w:pStyle w:val="Heading1"/>
-      </w:pPr>
-      <w:bookmarkStart w:id="3" w:name="__RefHeading___Toc111_620586406"/>
-      <w:bookmarkStart w:id="4" w:name="_Toc36401702"/>
-      <w:r>
-        <w:t>Database</w:t>
-      </w:r>
       <w:bookmarkEnd w:id="3"/>
-      <w:bookmarkEnd w:id="4"/>
-    </w:p>
-    <w:p>
-      <w:pPr>
-        <w:pStyle w:val="Standard"/>
-      </w:pPr>
-      <w:r>
-        <w:t>Postgresql will be the database used in the projects to store all the program data. For C/C++ applications Postgresql C/C++ Interface API will be used.</w:t>
+    </w:p>
+    <w:p>
+      <w:pPr>
+        <w:pStyle w:val="Standard"/>
+      </w:pPr>
+      <w:proofErr w:type="spellStart"/>
+      <w:r>
+        <w:t>Postgresql</w:t>
+      </w:r>
+      <w:proofErr w:type="spellEnd"/>
+      <w:r>
+        <w:t xml:space="preserve"> will be the database used in the projects to store all the program data. For C/C++ applications </w:t>
+      </w:r>
+      <w:proofErr w:type="spellStart"/>
+      <w:r>
+        <w:t>Postgresql</w:t>
+      </w:r>
+      <w:proofErr w:type="spellEnd"/>
+      <w:r>
+        <w:t xml:space="preserve"> C/C++ Interface API will be used.</w:t>
       </w:r>
     </w:p>
     <w:p>
@@ -1199,6 +1204,7 @@
       <w:pPr>
         <w:pStyle w:val="PreformattedText"/>
       </w:pPr>
+      <w:proofErr w:type="spellStart"/>
       <w:r>
         <w:rPr>
           <w:rStyle w:val="SourceText"/>
@@ -1206,8 +1212,29 @@
           <w:sz w:val="22"/>
           <w:shd w:val="clear" w:color="auto" w:fill="EEEEFF"/>
         </w:rPr>
-        <w:t>sudo apt-get install postgresql</w:t>
-      </w:r>
+        <w:t>sudo</w:t>
+      </w:r>
+      <w:proofErr w:type="spellEnd"/>
+      <w:r>
+        <w:rPr>
+          <w:rStyle w:val="SourceText"/>
+          <w:color w:val="111111"/>
+          <w:sz w:val="22"/>
+          <w:shd w:val="clear" w:color="auto" w:fill="EEEEFF"/>
+        </w:rPr>
+        <w:t xml:space="preserve"> apt-get install </w:t>
+      </w:r>
+      <w:proofErr w:type="spellStart"/>
+      <w:r>
+        <w:rPr>
+          <w:rStyle w:val="SourceText"/>
+          <w:color w:val="111111"/>
+          <w:sz w:val="22"/>
+          <w:shd w:val="clear" w:color="auto" w:fill="EEEEFF"/>
+        </w:rPr>
+        <w:t>postgresql</w:t>
+      </w:r>
+      <w:proofErr w:type="spellEnd"/>
     </w:p>
     <w:p>
       <w:pPr>
@@ -1298,7 +1325,71 @@
           <w:i/>
           <w:iCs/>
         </w:rPr>
-        <w:t xml:space="preserve">    /usr/lib/postgresql/10/bin/pg_ctl -D /var/lib/postgresql/10/main -l logfile start</w:t>
+        <w:t xml:space="preserve">    /</w:t>
+      </w:r>
+      <w:proofErr w:type="spellStart"/>
+      <w:r>
+        <w:rPr>
+          <w:i/>
+          <w:iCs/>
+        </w:rPr>
+        <w:t>usr</w:t>
+      </w:r>
+      <w:proofErr w:type="spellEnd"/>
+      <w:r>
+        <w:rPr>
+          <w:i/>
+          <w:iCs/>
+        </w:rPr>
+        <w:t>/lib/</w:t>
+      </w:r>
+      <w:proofErr w:type="spellStart"/>
+      <w:r>
+        <w:rPr>
+          <w:i/>
+          <w:iCs/>
+        </w:rPr>
+        <w:t>postgresql</w:t>
+      </w:r>
+      <w:proofErr w:type="spellEnd"/>
+      <w:r>
+        <w:rPr>
+          <w:i/>
+          <w:iCs/>
+        </w:rPr>
+        <w:t>/10/bin/</w:t>
+      </w:r>
+      <w:proofErr w:type="spellStart"/>
+      <w:r>
+        <w:rPr>
+          <w:i/>
+          <w:iCs/>
+        </w:rPr>
+        <w:t>pg_ctl</w:t>
+      </w:r>
+      <w:proofErr w:type="spellEnd"/>
+      <w:r>
+        <w:rPr>
+          <w:i/>
+          <w:iCs/>
+        </w:rPr>
+        <w:t xml:space="preserve"> -D /var/lib/</w:t>
+      </w:r>
+      <w:proofErr w:type="spellStart"/>
+      <w:r>
+        <w:rPr>
+          <w:i/>
+          <w:iCs/>
+        </w:rPr>
+        <w:t>postgresql</w:t>
+      </w:r>
+      <w:proofErr w:type="spellEnd"/>
+      <w:r>
+        <w:rPr>
+          <w:i/>
+          <w:iCs/>
+        </w:rPr>
+        <w:t>/10/main -l logfile start</w:t>
       </w:r>
     </w:p>
     <w:p>
@@ -1341,7 +1432,43 @@
           <w:color w:val="242729"/>
           <w:sz w:val="22"/>
         </w:rPr>
-        <w:t>Use systemctl command to manage postgresql service:</w:t>
+        <w:t xml:space="preserve">Use </w:t>
+      </w:r>
+      <w:proofErr w:type="spellStart"/>
+      <w:r>
+        <w:rPr>
+          <w:rFonts w:ascii="Arial, 'Helvetica Neue', Helvet" w:hAnsi="Arial, 'Helvetica Neue', Helvet"/>
+          <w:color w:val="242729"/>
+          <w:sz w:val="22"/>
+        </w:rPr>
+        <w:t>systemctl</w:t>
+      </w:r>
+      <w:proofErr w:type="spellEnd"/>
+      <w:r>
+        <w:rPr>
+          <w:rFonts w:ascii="Arial, 'Helvetica Neue', Helvet" w:hAnsi="Arial, 'Helvetica Neue', Helvet"/>
+          <w:color w:val="242729"/>
+          <w:sz w:val="22"/>
+        </w:rPr>
+        <w:t xml:space="preserve"> command to manage </w:t>
+      </w:r>
+      <w:proofErr w:type="spellStart"/>
+      <w:r>
+        <w:rPr>
+          <w:rFonts w:ascii="Arial, 'Helvetica Neue', Helvet" w:hAnsi="Arial, 'Helvetica Neue', Helvet"/>
+          <w:color w:val="242729"/>
+          <w:sz w:val="22"/>
+        </w:rPr>
+        <w:t>postgresql</w:t>
+      </w:r>
+      <w:proofErr w:type="spellEnd"/>
+      <w:r>
+        <w:rPr>
+          <w:rFonts w:ascii="Arial, 'Helvetica Neue', Helvet" w:hAnsi="Arial, 'Helvetica Neue', Helvet"/>
+          <w:color w:val="242729"/>
+          <w:sz w:val="22"/>
+        </w:rPr>
+        <w:t xml:space="preserve"> service:</w:t>
       </w:r>
     </w:p>
     <w:p>
@@ -1373,6 +1500,7 @@
         <w:pStyle w:val="Textbody"/>
         <w:spacing w:after="0"/>
       </w:pPr>
+      <w:proofErr w:type="spellStart"/>
       <w:r>
         <w:rPr>
           <w:rStyle w:val="SourceText"/>
@@ -1381,8 +1509,31 @@
           <w:sz w:val="19"/>
           <w:shd w:val="clear" w:color="auto" w:fill="EFF0F1"/>
         </w:rPr>
-        <w:t>systemctl stop postgresql</w:t>
-      </w:r>
+        <w:t>systemctl</w:t>
+      </w:r>
+      <w:proofErr w:type="spellEnd"/>
+      <w:r>
+        <w:rPr>
+          <w:rStyle w:val="SourceText"/>
+          <w:rFonts w:ascii="Consolas, Menlo, Monaco, 'Lucid" w:hAnsi="Consolas, Menlo, Monaco, 'Lucid"/>
+          <w:color w:val="242729"/>
+          <w:sz w:val="19"/>
+          <w:shd w:val="clear" w:color="auto" w:fill="EFF0F1"/>
+        </w:rPr>
+        <w:t xml:space="preserve"> stop </w:t>
+      </w:r>
+      <w:proofErr w:type="spellStart"/>
+      <w:r>
+        <w:rPr>
+          <w:rStyle w:val="SourceText"/>
+          <w:rFonts w:ascii="Consolas, Menlo, Monaco, 'Lucid" w:hAnsi="Consolas, Menlo, Monaco, 'Lucid"/>
+          <w:color w:val="242729"/>
+          <w:sz w:val="19"/>
+          <w:shd w:val="clear" w:color="auto" w:fill="EFF0F1"/>
+        </w:rPr>
+        <w:t>postgresql</w:t>
+      </w:r>
+      <w:proofErr w:type="spellEnd"/>
     </w:p>
     <w:p>
       <w:pPr>
@@ -1413,6 +1564,7 @@
         <w:pStyle w:val="Textbody"/>
         <w:spacing w:after="0"/>
       </w:pPr>
+      <w:proofErr w:type="spellStart"/>
       <w:r>
         <w:rPr>
           <w:rStyle w:val="SourceText"/>
@@ -1421,8 +1573,31 @@
           <w:sz w:val="19"/>
           <w:shd w:val="clear" w:color="auto" w:fill="EFF0F1"/>
         </w:rPr>
-        <w:t>systemctl start postgresql</w:t>
-      </w:r>
+        <w:t>systemctl</w:t>
+      </w:r>
+      <w:proofErr w:type="spellEnd"/>
+      <w:r>
+        <w:rPr>
+          <w:rStyle w:val="SourceText"/>
+          <w:rFonts w:ascii="Consolas, Menlo, Monaco, 'Lucid" w:hAnsi="Consolas, Menlo, Monaco, 'Lucid"/>
+          <w:color w:val="242729"/>
+          <w:sz w:val="19"/>
+          <w:shd w:val="clear" w:color="auto" w:fill="EFF0F1"/>
+        </w:rPr>
+        <w:t xml:space="preserve"> start </w:t>
+      </w:r>
+      <w:proofErr w:type="spellStart"/>
+      <w:r>
+        <w:rPr>
+          <w:rStyle w:val="SourceText"/>
+          <w:rFonts w:ascii="Consolas, Menlo, Monaco, 'Lucid" w:hAnsi="Consolas, Menlo, Monaco, 'Lucid"/>
+          <w:color w:val="242729"/>
+          <w:sz w:val="19"/>
+          <w:shd w:val="clear" w:color="auto" w:fill="EFF0F1"/>
+        </w:rPr>
+        <w:t>postgresql</w:t>
+      </w:r>
+      <w:proofErr w:type="spellEnd"/>
     </w:p>
     <w:p>
       <w:pPr>
@@ -1453,6 +1628,7 @@
         <w:pStyle w:val="Textbody"/>
         <w:spacing w:after="0"/>
       </w:pPr>
+      <w:proofErr w:type="spellStart"/>
       <w:r>
         <w:rPr>
           <w:rStyle w:val="SourceText"/>
@@ -1461,8 +1637,31 @@
           <w:sz w:val="19"/>
           <w:shd w:val="clear" w:color="auto" w:fill="EFF0F1"/>
         </w:rPr>
-        <w:t>systemctl status postgresql</w:t>
-      </w:r>
+        <w:t>systemctl</w:t>
+      </w:r>
+      <w:proofErr w:type="spellEnd"/>
+      <w:r>
+        <w:rPr>
+          <w:rStyle w:val="SourceText"/>
+          <w:rFonts w:ascii="Consolas, Menlo, Monaco, 'Lucid" w:hAnsi="Consolas, Menlo, Monaco, 'Lucid"/>
+          <w:color w:val="242729"/>
+          <w:sz w:val="19"/>
+          <w:shd w:val="clear" w:color="auto" w:fill="EFF0F1"/>
+        </w:rPr>
+        <w:t xml:space="preserve"> status </w:t>
+      </w:r>
+      <w:proofErr w:type="spellStart"/>
+      <w:r>
+        <w:rPr>
+          <w:rStyle w:val="SourceText"/>
+          <w:rFonts w:ascii="Consolas, Menlo, Monaco, 'Lucid" w:hAnsi="Consolas, Menlo, Monaco, 'Lucid"/>
+          <w:color w:val="242729"/>
+          <w:sz w:val="19"/>
+          <w:shd w:val="clear" w:color="auto" w:fill="EFF0F1"/>
+        </w:rPr>
+        <w:t>postgresql</w:t>
+      </w:r>
+      <w:proofErr w:type="spellEnd"/>
     </w:p>
     <w:p>
       <w:pPr>
@@ -1485,7 +1684,25 @@
           <w:color w:val="242729"/>
           <w:sz w:val="22"/>
         </w:rPr>
-        <w:t>disable service(not auto-start any more)</w:t>
+        <w:t xml:space="preserve">disable </w:t>
+      </w:r>
+      <w:proofErr w:type="gramStart"/>
+      <w:r>
+        <w:rPr>
+          <w:rFonts w:ascii="inherit" w:hAnsi="inherit"/>
+          <w:color w:val="242729"/>
+          <w:sz w:val="22"/>
+        </w:rPr>
+        <w:t>service(</w:t>
+      </w:r>
+      <w:proofErr w:type="gramEnd"/>
+      <w:r>
+        <w:rPr>
+          <w:rFonts w:ascii="inherit" w:hAnsi="inherit"/>
+          <w:color w:val="242729"/>
+          <w:sz w:val="22"/>
+        </w:rPr>
+        <w:t>not auto-start any more)</w:t>
       </w:r>
     </w:p>
     <w:p>
@@ -1493,6 +1710,7 @@
         <w:pStyle w:val="Textbody"/>
         <w:spacing w:after="0"/>
       </w:pPr>
+      <w:proofErr w:type="spellStart"/>
       <w:r>
         <w:rPr>
           <w:rStyle w:val="SourceText"/>
@@ -1501,8 +1719,31 @@
           <w:sz w:val="19"/>
           <w:shd w:val="clear" w:color="auto" w:fill="EFF0F1"/>
         </w:rPr>
-        <w:t>systemctl disable postgresql</w:t>
-      </w:r>
+        <w:t>systemctl</w:t>
+      </w:r>
+      <w:proofErr w:type="spellEnd"/>
+      <w:r>
+        <w:rPr>
+          <w:rStyle w:val="SourceText"/>
+          <w:rFonts w:ascii="Consolas, Menlo, Monaco, 'Lucid" w:hAnsi="Consolas, Menlo, Monaco, 'Lucid"/>
+          <w:color w:val="242729"/>
+          <w:sz w:val="19"/>
+          <w:shd w:val="clear" w:color="auto" w:fill="EFF0F1"/>
+        </w:rPr>
+        <w:t xml:space="preserve"> disable </w:t>
+      </w:r>
+      <w:proofErr w:type="spellStart"/>
+      <w:r>
+        <w:rPr>
+          <w:rStyle w:val="SourceText"/>
+          <w:rFonts w:ascii="Consolas, Menlo, Monaco, 'Lucid" w:hAnsi="Consolas, Menlo, Monaco, 'Lucid"/>
+          <w:color w:val="242729"/>
+          <w:sz w:val="19"/>
+          <w:shd w:val="clear" w:color="auto" w:fill="EFF0F1"/>
+        </w:rPr>
+        <w:t>postgresql</w:t>
+      </w:r>
+      <w:proofErr w:type="spellEnd"/>
     </w:p>
     <w:p>
       <w:pPr>
@@ -1526,7 +1767,25 @@
           <w:sz w:val="22"/>
         </w:rPr>
         <w:lastRenderedPageBreak/>
-        <w:t>enable service postgresql(auto-start)</w:t>
+        <w:t xml:space="preserve">enable service </w:t>
+      </w:r>
+      <w:proofErr w:type="spellStart"/>
+      <w:r>
+        <w:rPr>
+          <w:rFonts w:ascii="inherit" w:hAnsi="inherit"/>
+          <w:color w:val="242729"/>
+          <w:sz w:val="22"/>
+        </w:rPr>
+        <w:t>postgresql</w:t>
+      </w:r>
+      <w:proofErr w:type="spellEnd"/>
+      <w:r>
+        <w:rPr>
+          <w:rFonts w:ascii="inherit" w:hAnsi="inherit"/>
+          <w:color w:val="242729"/>
+          <w:sz w:val="22"/>
+        </w:rPr>
+        <w:t>(auto-start)</w:t>
       </w:r>
     </w:p>
     <w:p>
@@ -1534,6 +1793,7 @@
         <w:pStyle w:val="Textbody"/>
         <w:spacing w:after="0"/>
       </w:pPr>
+      <w:proofErr w:type="spellStart"/>
       <w:r>
         <w:rPr>
           <w:rStyle w:val="SourceText"/>
@@ -1542,59 +1802,135 @@
           <w:sz w:val="19"/>
           <w:shd w:val="clear" w:color="auto" w:fill="EFF0F1"/>
         </w:rPr>
-        <w:t>systemctl enable postgresql</w:t>
-      </w:r>
-    </w:p>
-    <w:p>
-      <w:pPr>
-        <w:pStyle w:val="Standard"/>
-      </w:pPr>
-    </w:p>
-    <w:p>
-      <w:pPr>
-        <w:pStyle w:val="Standard"/>
-      </w:pPr>
-    </w:p>
-    <w:p>
-      <w:pPr>
-        <w:pStyle w:val="Standard"/>
-      </w:pPr>
-      <w:r>
-        <w:t>/var/lib/postgresql/10/main</w:t>
-      </w:r>
-    </w:p>
-    <w:p>
-      <w:pPr>
-        <w:pStyle w:val="Standard"/>
-      </w:pPr>
-      <w:r>
-        <w:t>Postgresql version = 10</w:t>
-      </w:r>
-    </w:p>
-    <w:p>
-      <w:pPr>
-        <w:pStyle w:val="Standard"/>
-      </w:pPr>
-    </w:p>
-    <w:p>
-      <w:pPr>
-        <w:pStyle w:val="Standard"/>
-      </w:pPr>
-      <w:r>
-        <w:t>config files : /etc/postgresql/10/main/</w:t>
-      </w:r>
-    </w:p>
-    <w:p>
-      <w:pPr>
-        <w:pStyle w:val="Standard"/>
-      </w:pPr>
-    </w:p>
-    <w:p>
-      <w:pPr>
-        <w:pStyle w:val="Standard"/>
-      </w:pPr>
-      <w:r>
-        <w:t>log file : /var/log/postgresql/postgresql-10-main.log</w:t>
+        <w:t>systemctl</w:t>
+      </w:r>
+      <w:proofErr w:type="spellEnd"/>
+      <w:r>
+        <w:rPr>
+          <w:rStyle w:val="SourceText"/>
+          <w:rFonts w:ascii="Consolas, Menlo, Monaco, 'Lucid" w:hAnsi="Consolas, Menlo, Monaco, 'Lucid"/>
+          <w:color w:val="242729"/>
+          <w:sz w:val="19"/>
+          <w:shd w:val="clear" w:color="auto" w:fill="EFF0F1"/>
+        </w:rPr>
+        <w:t xml:space="preserve"> enable </w:t>
+      </w:r>
+      <w:proofErr w:type="spellStart"/>
+      <w:r>
+        <w:rPr>
+          <w:rStyle w:val="SourceText"/>
+          <w:rFonts w:ascii="Consolas, Menlo, Monaco, 'Lucid" w:hAnsi="Consolas, Menlo, Monaco, 'Lucid"/>
+          <w:color w:val="242729"/>
+          <w:sz w:val="19"/>
+          <w:shd w:val="clear" w:color="auto" w:fill="EFF0F1"/>
+        </w:rPr>
+        <w:t>postgresql</w:t>
+      </w:r>
+      <w:proofErr w:type="spellEnd"/>
+    </w:p>
+    <w:p>
+      <w:pPr>
+        <w:pStyle w:val="Standard"/>
+      </w:pPr>
+    </w:p>
+    <w:p>
+      <w:pPr>
+        <w:pStyle w:val="Standard"/>
+      </w:pPr>
+    </w:p>
+    <w:p>
+      <w:pPr>
+        <w:pStyle w:val="Standard"/>
+      </w:pPr>
+      <w:r>
+        <w:t>/var/lib/</w:t>
+      </w:r>
+      <w:proofErr w:type="spellStart"/>
+      <w:r>
+        <w:t>postgresql</w:t>
+      </w:r>
+      <w:proofErr w:type="spellEnd"/>
+      <w:r>
+        <w:t>/10/main</w:t>
+      </w:r>
+    </w:p>
+    <w:p>
+      <w:pPr>
+        <w:pStyle w:val="Standard"/>
+      </w:pPr>
+      <w:proofErr w:type="spellStart"/>
+      <w:r>
+        <w:t>Postgresql</w:t>
+      </w:r>
+      <w:proofErr w:type="spellEnd"/>
+      <w:r>
+        <w:t xml:space="preserve"> version = 10</w:t>
+      </w:r>
+    </w:p>
+    <w:p>
+      <w:pPr>
+        <w:pStyle w:val="Standard"/>
+      </w:pPr>
+    </w:p>
+    <w:p>
+      <w:pPr>
+        <w:pStyle w:val="Standard"/>
+      </w:pPr>
+      <w:r>
+        <w:t xml:space="preserve">config </w:t>
+      </w:r>
+      <w:proofErr w:type="gramStart"/>
+      <w:r>
+        <w:t>files :</w:t>
+      </w:r>
+      <w:proofErr w:type="gramEnd"/>
+      <w:r>
+        <w:t xml:space="preserve"> /</w:t>
+      </w:r>
+      <w:proofErr w:type="spellStart"/>
+      <w:r>
+        <w:t>etc</w:t>
+      </w:r>
+      <w:proofErr w:type="spellEnd"/>
+      <w:r>
+        <w:t>/</w:t>
+      </w:r>
+      <w:proofErr w:type="spellStart"/>
+      <w:r>
+        <w:t>postgresql</w:t>
+      </w:r>
+      <w:proofErr w:type="spellEnd"/>
+      <w:r>
+        <w:t>/10/main/</w:t>
+      </w:r>
+    </w:p>
+    <w:p>
+      <w:pPr>
+        <w:pStyle w:val="Standard"/>
+      </w:pPr>
+    </w:p>
+    <w:p>
+      <w:pPr>
+        <w:pStyle w:val="Standard"/>
+      </w:pPr>
+      <w:r>
+        <w:t xml:space="preserve">log </w:t>
+      </w:r>
+      <w:proofErr w:type="gramStart"/>
+      <w:r>
+        <w:t>file :</w:t>
+      </w:r>
+      <w:proofErr w:type="gramEnd"/>
+      <w:r>
+        <w:t xml:space="preserve"> /var/log/</w:t>
+      </w:r>
+      <w:proofErr w:type="spellStart"/>
+      <w:r>
+        <w:t>postgresql</w:t>
+      </w:r>
+      <w:proofErr w:type="spellEnd"/>
+      <w:r>
+        <w:t>/postgresql-10-main.log</w:t>
       </w:r>
     </w:p>
     <w:p>
@@ -1627,7 +1963,23 @@
         <w:pStyle w:val="Standard"/>
       </w:pPr>
       <w:r>
-        <w:t xml:space="preserve">Latest Postgresql C++ client code : </w:t>
+        <w:t xml:space="preserve">Latest </w:t>
+      </w:r>
+      <w:proofErr w:type="spellStart"/>
+      <w:r>
+        <w:t>Postgresql</w:t>
+      </w:r>
+      <w:proofErr w:type="spellEnd"/>
+      <w:r>
+        <w:t xml:space="preserve"> C++ client </w:t>
+      </w:r>
+      <w:proofErr w:type="gramStart"/>
+      <w:r>
+        <w:t>code :</w:t>
+      </w:r>
+      <w:proofErr w:type="gramEnd"/>
+      <w:r>
+        <w:t xml:space="preserve"> </w:t>
       </w:r>
       <w:hyperlink r:id="rId8" w:history="1">
         <w:r>
@@ -1644,8 +1996,13 @@
       <w:pPr>
         <w:pStyle w:val="Standard"/>
       </w:pPr>
-      <w:r>
-        <w:t xml:space="preserve">Postgresql tutorial : </w:t>
+      <w:proofErr w:type="spellStart"/>
+      <w:r>
+        <w:t>Postgresql</w:t>
+      </w:r>
+      <w:proofErr w:type="spellEnd"/>
+      <w:r>
+        <w:t xml:space="preserve"> tutorial : </w:t>
       </w:r>
       <w:hyperlink r:id="rId9" w:history="1">
         <w:r>
@@ -1662,36 +2019,67 @@
       <w:pPr>
         <w:pStyle w:val="Textbody"/>
       </w:pPr>
-      <w:r>
-        <w:t>psql -U postgres</w:t>
-      </w:r>
-    </w:p>
-    <w:p>
-      <w:pPr>
-        <w:pStyle w:val="Textbody"/>
-      </w:pPr>
-    </w:p>
-    <w:p>
-      <w:pPr>
-        <w:pStyle w:val="Textbody"/>
-      </w:pPr>
-    </w:p>
-    <w:p>
-      <w:pPr>
-        <w:pStyle w:val="Textbody"/>
-      </w:pPr>
-    </w:p>
-    <w:p>
-      <w:pPr>
-        <w:pStyle w:val="Textbody"/>
-      </w:pPr>
-    </w:p>
-    <w:p>
-      <w:pPr>
-        <w:pStyle w:val="Textbody"/>
-      </w:pPr>
-      <w:r>
-        <w:t>libtool: finish: PATH="/usr/local/sbin:/usr/local/bin:/usr/sbin:/usr/bin:/sbin:/bin:/usr/games:/usr/local/games:/sbin" ldconfig -n /usr/local/lib</w:t>
+      <w:proofErr w:type="spellStart"/>
+      <w:r>
+        <w:t>psql</w:t>
+      </w:r>
+      <w:proofErr w:type="spellEnd"/>
+      <w:r>
+        <w:t xml:space="preserve"> -U </w:t>
+      </w:r>
+      <w:proofErr w:type="spellStart"/>
+      <w:r>
+        <w:t>postgres</w:t>
+      </w:r>
+      <w:proofErr w:type="spellEnd"/>
+    </w:p>
+    <w:p>
+      <w:pPr>
+        <w:pStyle w:val="Textbody"/>
+      </w:pPr>
+    </w:p>
+    <w:p>
+      <w:pPr>
+        <w:pStyle w:val="Textbody"/>
+      </w:pPr>
+    </w:p>
+    <w:p>
+      <w:pPr>
+        <w:pStyle w:val="Textbody"/>
+      </w:pPr>
+    </w:p>
+    <w:p>
+      <w:pPr>
+        <w:pStyle w:val="Textbody"/>
+      </w:pPr>
+    </w:p>
+    <w:p>
+      <w:pPr>
+        <w:pStyle w:val="Textbody"/>
+      </w:pPr>
+      <w:proofErr w:type="spellStart"/>
+      <w:r>
+        <w:t>libtool</w:t>
+      </w:r>
+      <w:proofErr w:type="spellEnd"/>
+      <w:r>
+        <w:t xml:space="preserve">: finish: PATH="/usr/local/sbin:/usr/local/bin:/usr/sbin:/usr/bin:/sbin:/bin:/usr/games:/usr/local/games:/sbin" </w:t>
+      </w:r>
+      <w:proofErr w:type="spellStart"/>
+      <w:r>
+        <w:t>ldconfig</w:t>
+      </w:r>
+      <w:proofErr w:type="spellEnd"/>
+      <w:r>
+        <w:t xml:space="preserve"> -n /</w:t>
+      </w:r>
+      <w:proofErr w:type="spellStart"/>
+      <w:r>
+        <w:t>usr</w:t>
+      </w:r>
+      <w:proofErr w:type="spellEnd"/>
+      <w:r>
+        <w:t>/local/lib</w:t>
       </w:r>
     </w:p>
     <w:p>
@@ -1715,7 +2103,15 @@
         <w:pStyle w:val="Textbody"/>
       </w:pPr>
       <w:r>
-        <w:t xml:space="preserve">   /usr/local/lib</w:t>
+        <w:t xml:space="preserve">   /</w:t>
+      </w:r>
+      <w:proofErr w:type="spellStart"/>
+      <w:r>
+        <w:t>usr</w:t>
+      </w:r>
+      <w:proofErr w:type="spellEnd"/>
+      <w:r>
+        <w:t>/local/lib</w:t>
       </w:r>
     </w:p>
     <w:p>
@@ -1736,7 +2132,15 @@
         <w:pStyle w:val="Textbody"/>
       </w:pPr>
       <w:r>
-        <w:t>in a given directory, LIBDIR, you must either use libtool, and</w:t>
+        <w:t xml:space="preserve">in a given directory, LIBDIR, you must either use </w:t>
+      </w:r>
+      <w:proofErr w:type="spellStart"/>
+      <w:r>
+        <w:t>libtool</w:t>
+      </w:r>
+      <w:proofErr w:type="spellEnd"/>
+      <w:r>
+        <w:t>, and</w:t>
       </w:r>
     </w:p>
     <w:p>
@@ -1793,15 +2197,57 @@
         <w:pStyle w:val="Textbody"/>
       </w:pPr>
       <w:r>
-        <w:t xml:space="preserve">   - use the '-Wl,-rpath -Wl,LIBDIR' linker flag</w:t>
-      </w:r>
-    </w:p>
-    <w:p>
-      <w:pPr>
-        <w:pStyle w:val="Textbody"/>
-      </w:pPr>
-      <w:r>
-        <w:t xml:space="preserve">   - have your system administrator add LIBDIR to '/etc/ld.so.conf'</w:t>
+        <w:t xml:space="preserve">   - use the '-</w:t>
+      </w:r>
+      <w:proofErr w:type="spellStart"/>
+      <w:proofErr w:type="gramStart"/>
+      <w:r>
+        <w:t>Wl</w:t>
+      </w:r>
+      <w:proofErr w:type="spellEnd"/>
+      <w:r>
+        <w:t>,-</w:t>
+      </w:r>
+      <w:proofErr w:type="spellStart"/>
+      <w:proofErr w:type="gramEnd"/>
+      <w:r>
+        <w:t>rpath</w:t>
+      </w:r>
+      <w:proofErr w:type="spellEnd"/>
+      <w:r>
+        <w:t xml:space="preserve"> -</w:t>
+      </w:r>
+      <w:proofErr w:type="spellStart"/>
+      <w:r>
+        <w:t>Wl,LIBDIR</w:t>
+      </w:r>
+      <w:proofErr w:type="spellEnd"/>
+      <w:r>
+        <w:t>' linker flag</w:t>
+      </w:r>
+    </w:p>
+    <w:p>
+      <w:pPr>
+        <w:pStyle w:val="Textbody"/>
+      </w:pPr>
+      <w:r>
+        <w:t xml:space="preserve">   - have your system administrator add LIBDIR to '/</w:t>
+      </w:r>
+      <w:proofErr w:type="spellStart"/>
+      <w:r>
+        <w:t>etc</w:t>
+      </w:r>
+      <w:proofErr w:type="spellEnd"/>
+      <w:r>
+        <w:t>/</w:t>
+      </w:r>
+      <w:proofErr w:type="spellStart"/>
+      <w:r>
+        <w:t>ld.so.conf</w:t>
+      </w:r>
+      <w:proofErr w:type="spellEnd"/>
+      <w:r>
+        <w:t>'</w:t>
       </w:r>
     </w:p>
     <w:p>
@@ -1822,7 +2268,20 @@
         <w:pStyle w:val="Textbody"/>
       </w:pPr>
       <w:r>
-        <w:t>more information, such as the ld(1) and ld.so(8) manual pages.</w:t>
+        <w:t xml:space="preserve">more information, such as the </w:t>
+      </w:r>
+      <w:proofErr w:type="spellStart"/>
+      <w:proofErr w:type="gramStart"/>
+      <w:r>
+        <w:t>ld</w:t>
+      </w:r>
+      <w:proofErr w:type="spellEnd"/>
+      <w:r>
+        <w:t>(</w:t>
+      </w:r>
+      <w:proofErr w:type="gramEnd"/>
+      <w:r>
+        <w:t>1) and ld.so(8) manual pages.</w:t>
       </w:r>
     </w:p>
     <w:p>
@@ -1837,8 +2296,13 @@
       <w:pPr>
         <w:pStyle w:val="Textbody"/>
       </w:pPr>
-      <w:r>
-        <w:t>make[2]: Nothing to be done for 'install-data-am'.</w:t>
+      <w:proofErr w:type="gramStart"/>
+      <w:r>
+        <w:t>make[</w:t>
+      </w:r>
+      <w:proofErr w:type="gramEnd"/>
+      <w:r>
+        <w:t>2]: Nothing to be done for 'install-data-am'.</w:t>
       </w:r>
     </w:p>
     <w:p>
@@ -1850,21 +2314,92 @@
       <w:pPr>
         <w:pStyle w:val="Heading1"/>
       </w:pPr>
-      <w:bookmarkStart w:id="5" w:name="__RefHeading___Toc113_620586406"/>
-      <w:bookmarkStart w:id="6" w:name="_Toc36401703"/>
+      <w:bookmarkStart w:id="4" w:name="__RefHeading___Toc113_620586406"/>
+      <w:bookmarkStart w:id="5" w:name="_Toc36401703"/>
       <w:r>
         <w:t>Web Server</w:t>
       </w:r>
+      <w:bookmarkEnd w:id="4"/>
       <w:bookmarkEnd w:id="5"/>
+    </w:p>
+    <w:p>
+      <w:pPr>
+        <w:pStyle w:val="Standard"/>
+      </w:pPr>
+      <w:r>
+        <w:t>Apache Tomcat</w:t>
+      </w:r>
+    </w:p>
+    <w:p>
+      <w:pPr>
+        <w:pStyle w:val="Standard"/>
+      </w:pPr>
+    </w:p>
+    <w:p>
+      <w:pPr>
+        <w:pStyle w:val="Standard"/>
+      </w:pPr>
+    </w:p>
+    <w:p>
+      <w:pPr>
+        <w:pStyle w:val="Heading1"/>
+      </w:pPr>
+      <w:bookmarkStart w:id="6" w:name="__RefHeading___Toc115_620586406"/>
+      <w:bookmarkStart w:id="7" w:name="_Toc36401704"/>
+      <w:r>
+        <w:t>Environment</w:t>
+      </w:r>
       <w:bookmarkEnd w:id="6"/>
-    </w:p>
-    <w:p>
-      <w:pPr>
-        <w:pStyle w:val="Standard"/>
-      </w:pPr>
-      <w:r>
-        <w:t>Apache Tomcat</w:t>
-      </w:r>
+      <w:bookmarkEnd w:id="7"/>
+    </w:p>
+    <w:p>
+      <w:pPr>
+        <w:pStyle w:val="Standard"/>
+      </w:pPr>
+      <w:r>
+        <w:t>The entire project will be hosted inside a docker container.</w:t>
+      </w:r>
+    </w:p>
+    <w:p>
+      <w:pPr>
+        <w:pStyle w:val="Standard"/>
+      </w:pPr>
+    </w:p>
+    <w:p>
+      <w:pPr>
+        <w:pStyle w:val="Standard"/>
+      </w:pPr>
+    </w:p>
+    <w:p>
+      <w:pPr>
+        <w:pStyle w:val="Standard"/>
+      </w:pPr>
+      <w:r>
+        <w:t>The project image “</w:t>
+      </w:r>
+      <w:proofErr w:type="spellStart"/>
+      <w:r>
+        <w:t>smarthome</w:t>
+      </w:r>
+      <w:proofErr w:type="spellEnd"/>
+      <w:r>
+        <w:t>” can be downloaded from the below docker hub.</w:t>
+      </w:r>
+    </w:p>
+    <w:p>
+      <w:pPr>
+        <w:pStyle w:val="Standard"/>
+      </w:pPr>
+    </w:p>
+    <w:p>
+      <w:pPr>
+        <w:pStyle w:val="Standard"/>
+      </w:pPr>
+      <w:hyperlink r:id="rId10" w:history="1">
+        <w:r>
+          <w:t>https://cloud.docker.com/repository/docker/pruthwinkg/dockerhub-pruthwinkg/general</w:t>
+        </w:r>
+      </w:hyperlink>
     </w:p>
     <w:p>
       <w:pPr>
@@ -1880,52 +2415,52 @@
       <w:pPr>
         <w:pStyle w:val="Heading1"/>
       </w:pPr>
-      <w:bookmarkStart w:id="7" w:name="__RefHeading___Toc115_620586406"/>
-      <w:bookmarkStart w:id="8" w:name="_Toc36401704"/>
-      <w:r>
-        <w:t>Environment</w:t>
-      </w:r>
-      <w:bookmarkEnd w:id="7"/>
+      <w:bookmarkStart w:id="8" w:name="__RefHeading___Toc117_620586406"/>
+      <w:bookmarkStart w:id="9" w:name="_Toc36401705"/>
+      <w:r>
+        <w:t>Project Management</w:t>
+      </w:r>
       <w:bookmarkEnd w:id="8"/>
-    </w:p>
-    <w:p>
-      <w:pPr>
-        <w:pStyle w:val="Standard"/>
-      </w:pPr>
-      <w:r>
-        <w:t>The entire project will be hosted inside a docker container.</w:t>
-      </w:r>
-    </w:p>
-    <w:p>
-      <w:pPr>
-        <w:pStyle w:val="Standard"/>
-      </w:pPr>
-    </w:p>
-    <w:p>
-      <w:pPr>
-        <w:pStyle w:val="Standard"/>
-      </w:pPr>
-    </w:p>
-    <w:p>
-      <w:pPr>
-        <w:pStyle w:val="Standard"/>
-      </w:pPr>
-      <w:r>
-        <w:t>The project image “smarthome” can be downloaded from the below docker hub.</w:t>
-      </w:r>
-    </w:p>
-    <w:p>
-      <w:pPr>
-        <w:pStyle w:val="Standard"/>
-      </w:pPr>
-    </w:p>
-    <w:p>
-      <w:pPr>
-        <w:pStyle w:val="Standard"/>
-      </w:pPr>
-      <w:hyperlink r:id="rId10" w:history="1">
-        <w:r>
-          <w:t>https://cloud.docker.com/repository/docker/pruthwinkg/dockerhub-pruthwinkg/general</w:t>
+      <w:bookmarkEnd w:id="9"/>
+    </w:p>
+    <w:p>
+      <w:pPr>
+        <w:pStyle w:val="Standard"/>
+      </w:pPr>
+      <w:r>
+        <w:t>The project management tool used for this project is “Trello”.</w:t>
+      </w:r>
+    </w:p>
+    <w:p>
+      <w:pPr>
+        <w:pStyle w:val="Standard"/>
+      </w:pPr>
+    </w:p>
+    <w:p>
+      <w:pPr>
+        <w:pStyle w:val="Standard"/>
+      </w:pPr>
+    </w:p>
+    <w:p>
+      <w:pPr>
+        <w:pStyle w:val="Standard"/>
+      </w:pPr>
+      <w:r>
+        <w:t>Below is the link of the project management activities for this project.</w:t>
+      </w:r>
+    </w:p>
+    <w:p>
+      <w:pPr>
+        <w:pStyle w:val="Standard"/>
+      </w:pPr>
+    </w:p>
+    <w:p>
+      <w:pPr>
+        <w:pStyle w:val="Standard"/>
+      </w:pPr>
+      <w:hyperlink r:id="rId11" w:history="1">
+        <w:r>
+          <w:t>https://trello.com/b/OG8rQ0q8/smart-home-system</w:t>
         </w:r>
       </w:hyperlink>
     </w:p>
@@ -1936,83 +2471,20 @@
     </w:p>
     <w:p>
       <w:pPr>
-        <w:pStyle w:val="Standard"/>
+        <w:pStyle w:val="Heading2"/>
       </w:pPr>
     </w:p>
     <w:p>
       <w:pPr>
         <w:pStyle w:val="Heading1"/>
       </w:pPr>
-      <w:bookmarkStart w:id="9" w:name="__RefHeading___Toc117_620586406"/>
-      <w:bookmarkStart w:id="10" w:name="_Toc36401705"/>
-      <w:r>
-        <w:t>Project Management</w:t>
-      </w:r>
-      <w:bookmarkEnd w:id="9"/>
+      <w:bookmarkStart w:id="10" w:name="__RefHeading___Toc119_620586406"/>
+      <w:bookmarkStart w:id="11" w:name="_Toc36401706"/>
+      <w:r>
+        <w:t>Source Code</w:t>
+      </w:r>
       <w:bookmarkEnd w:id="10"/>
-    </w:p>
-    <w:p>
-      <w:pPr>
-        <w:pStyle w:val="Standard"/>
-      </w:pPr>
-      <w:r>
-        <w:t>The project management tool used for this project is “Trello”.</w:t>
-      </w:r>
-    </w:p>
-    <w:p>
-      <w:pPr>
-        <w:pStyle w:val="Standard"/>
-      </w:pPr>
-    </w:p>
-    <w:p>
-      <w:pPr>
-        <w:pStyle w:val="Standard"/>
-      </w:pPr>
-    </w:p>
-    <w:p>
-      <w:pPr>
-        <w:pStyle w:val="Standard"/>
-      </w:pPr>
-      <w:r>
-        <w:t>Below is the link of the project management activities for this project.</w:t>
-      </w:r>
-    </w:p>
-    <w:p>
-      <w:pPr>
-        <w:pStyle w:val="Standard"/>
-      </w:pPr>
-    </w:p>
-    <w:p>
-      <w:pPr>
-        <w:pStyle w:val="Standard"/>
-      </w:pPr>
-      <w:hyperlink r:id="rId11" w:history="1">
-        <w:r>
-          <w:t>https://trello.com/b/OG8rQ0q8/smart-home-system</w:t>
-        </w:r>
-      </w:hyperlink>
-    </w:p>
-    <w:p>
-      <w:pPr>
-        <w:pStyle w:val="Standard"/>
-      </w:pPr>
-    </w:p>
-    <w:p>
-      <w:pPr>
-        <w:pStyle w:val="Heading2"/>
-      </w:pPr>
-    </w:p>
-    <w:p>
-      <w:pPr>
-        <w:pStyle w:val="Heading1"/>
-      </w:pPr>
-      <w:bookmarkStart w:id="11" w:name="__RefHeading___Toc119_620586406"/>
-      <w:bookmarkStart w:id="12" w:name="_Toc36401706"/>
-      <w:r>
-        <w:t>Source Code</w:t>
-      </w:r>
       <w:bookmarkEnd w:id="11"/>
-      <w:bookmarkEnd w:id="12"/>
     </w:p>
     <w:p>
       <w:pPr>
@@ -2062,7 +2534,25 @@
           <w:color w:val="242729"/>
           <w:sz w:val="19"/>
         </w:rPr>
-        <w:t>apt-get install libpq-dev</w:t>
+        <w:t xml:space="preserve">apt-get install </w:t>
+      </w:r>
+      <w:proofErr w:type="spellStart"/>
+      <w:r>
+        <w:rPr>
+          <w:rFonts w:ascii="Arial, 'Helvetica Neue', Helvet" w:hAnsi="Arial, 'Helvetica Neue', Helvet"/>
+          <w:color w:val="242729"/>
+          <w:sz w:val="19"/>
+        </w:rPr>
+        <w:t>libpq</w:t>
+      </w:r>
+      <w:proofErr w:type="spellEnd"/>
+      <w:r>
+        <w:rPr>
+          <w:rFonts w:ascii="Arial, 'Helvetica Neue', Helvet" w:hAnsi="Arial, 'Helvetica Neue', Helvet"/>
+          <w:color w:val="242729"/>
+          <w:sz w:val="19"/>
+        </w:rPr>
+        <w:t>-dev</w:t>
       </w:r>
     </w:p>
     <w:p>
@@ -2080,37 +2570,163 @@
           <w:color w:val="242729"/>
           <w:sz w:val="19"/>
         </w:rPr>
-        <w:t>apt-get install libboost-all-dev</w:t>
+        <w:t xml:space="preserve">apt-get install </w:t>
+      </w:r>
+      <w:proofErr w:type="spellStart"/>
+      <w:r>
+        <w:rPr>
+          <w:rFonts w:ascii="Consolas, Menlo, Monaco, 'Lucid" w:hAnsi="Consolas, Menlo, Monaco, 'Lucid"/>
+          <w:color w:val="242729"/>
+          <w:sz w:val="19"/>
+        </w:rPr>
+        <w:t>libboost</w:t>
+      </w:r>
+      <w:proofErr w:type="spellEnd"/>
+      <w:r>
+        <w:rPr>
+          <w:rFonts w:ascii="Consolas, Menlo, Monaco, 'Lucid" w:hAnsi="Consolas, Menlo, Monaco, 'Lucid"/>
+          <w:color w:val="242729"/>
+          <w:sz w:val="19"/>
+        </w:rPr>
+        <w:t>-all-dev</w:t>
       </w:r>
     </w:p>
     <w:p>
       <w:pPr>
         <w:pStyle w:val="Heading1"/>
       </w:pPr>
-      <w:bookmarkStart w:id="13" w:name="__RefHeading___Toc441_620586406"/>
-      <w:bookmarkStart w:id="14" w:name="_Toc36401707"/>
+      <w:bookmarkStart w:id="12" w:name="__RefHeading___Toc441_620586406"/>
+      <w:bookmarkStart w:id="13" w:name="_Toc36401707"/>
       <w:r>
         <w:t>Design</w:t>
       </w:r>
+      <w:bookmarkEnd w:id="12"/>
       <w:bookmarkEnd w:id="13"/>
+    </w:p>
+    <w:p>
+      <w:pPr>
+        <w:pStyle w:val="Textbody"/>
+      </w:pPr>
+    </w:p>
+    <w:p>
+      <w:pPr>
+        <w:pStyle w:val="Heading2"/>
+      </w:pPr>
+      <w:bookmarkStart w:id="14" w:name="__RefHeading___Toc445_620586406"/>
+      <w:bookmarkStart w:id="15" w:name="_Toc36401708"/>
+      <w:proofErr w:type="gramStart"/>
+      <w:r>
+        <w:t>Modules :</w:t>
+      </w:r>
       <w:bookmarkEnd w:id="14"/>
-    </w:p>
-    <w:p>
-      <w:pPr>
-        <w:pStyle w:val="Textbody"/>
-      </w:pPr>
-    </w:p>
-    <w:p>
-      <w:pPr>
-        <w:pStyle w:val="Heading2"/>
-      </w:pPr>
-      <w:bookmarkStart w:id="15" w:name="__RefHeading___Toc445_620586406"/>
-      <w:bookmarkStart w:id="16" w:name="_Toc36401708"/>
-      <w:r>
-        <w:t>Modules :</w:t>
-      </w:r>
       <w:bookmarkEnd w:id="15"/>
+      <w:proofErr w:type="gramEnd"/>
+    </w:p>
+    <w:p>
+      <w:pPr>
+        <w:pStyle w:val="Textbody"/>
+      </w:pPr>
+    </w:p>
+    <w:p>
+      <w:pPr>
+        <w:pStyle w:val="Heading3"/>
+      </w:pPr>
+      <w:bookmarkStart w:id="16" w:name="__RefHeading___Toc549_977347443"/>
+      <w:bookmarkStart w:id="17" w:name="_Toc36401709"/>
+      <w:r>
+        <w:t>System Manager</w:t>
+      </w:r>
       <w:bookmarkEnd w:id="16"/>
+      <w:bookmarkEnd w:id="17"/>
+    </w:p>
+    <w:p>
+      <w:pPr>
+        <w:pStyle w:val="Textbody"/>
+      </w:pPr>
+    </w:p>
+    <w:p>
+      <w:pPr>
+        <w:pStyle w:val="Textbody"/>
+      </w:pPr>
+      <w:r>
+        <w:t xml:space="preserve">System Manager allocates UIDs for each sub-system. The UIDs can be allocated statically or dynamically. There are 1024 well known static UIDs defined. All the sub-systems required for the smooth functionality and support of the system is allocated a </w:t>
+      </w:r>
+      <w:proofErr w:type="spellStart"/>
+      <w:r>
+        <w:t>well known</w:t>
+      </w:r>
+      <w:proofErr w:type="spellEnd"/>
+      <w:r>
+        <w:t xml:space="preserve"> UID. Most of the user apps are allocated dynamic UIDs.</w:t>
+      </w:r>
+    </w:p>
+    <w:p>
+      <w:pPr>
+        <w:pStyle w:val="Textbody"/>
+      </w:pPr>
+      <w:r>
+        <w:t>The Application Manager which is responsible for handling user apps borrows the dynamic UIDs from the System Manager.</w:t>
+      </w:r>
+    </w:p>
+    <w:p>
+      <w:pPr>
+        <w:pStyle w:val="Textbody"/>
+      </w:pPr>
+      <w:r>
+        <w:t>These UIDs are required for Communication Manager during the protocol phase.</w:t>
+      </w:r>
+    </w:p>
+    <w:p>
+      <w:pPr>
+        <w:pStyle w:val="Textbody"/>
+      </w:pPr>
+    </w:p>
+    <w:p>
+      <w:pPr>
+        <w:pStyle w:val="Textbody"/>
+      </w:pPr>
+      <w:r>
+        <w:t>Future Request for this module:</w:t>
+      </w:r>
+    </w:p>
+    <w:p>
+      <w:pPr>
+        <w:pStyle w:val="Textbody"/>
+      </w:pPr>
+      <w:r>
+        <w:t xml:space="preserve">- The deletion of clients should be </w:t>
+      </w:r>
+      <w:proofErr w:type="gramStart"/>
+      <w:r>
+        <w:t>more smarter</w:t>
+      </w:r>
+      <w:proofErr w:type="gramEnd"/>
+      <w:r>
+        <w:t xml:space="preserve">. There has to be </w:t>
+      </w:r>
+      <w:proofErr w:type="spellStart"/>
+      <w:proofErr w:type="gramStart"/>
+      <w:r>
+        <w:t>a</w:t>
+      </w:r>
+      <w:proofErr w:type="spellEnd"/>
+      <w:proofErr w:type="gramEnd"/>
+      <w:r>
+        <w:t xml:space="preserve"> option to notify the clients, so that the clients can finish and respond back to the </w:t>
+      </w:r>
+      <w:proofErr w:type="spellStart"/>
+      <w:r>
+        <w:t>sysmgr</w:t>
+      </w:r>
+      <w:proofErr w:type="spellEnd"/>
+      <w:r>
+        <w:t xml:space="preserve"> that they are ready to be deleted. This notification can be sent over SCOM messages with a super priority.</w:t>
+      </w:r>
+    </w:p>
+    <w:p>
+      <w:pPr>
+        <w:pStyle w:val="Textbody"/>
+      </w:pPr>
     </w:p>
     <w:p>
       <w:pPr>
@@ -2121,85 +2737,13 @@
       <w:pPr>
         <w:pStyle w:val="Heading3"/>
       </w:pPr>
-      <w:bookmarkStart w:id="17" w:name="__RefHeading___Toc549_977347443"/>
-      <w:bookmarkStart w:id="18" w:name="_Toc36401709"/>
-      <w:r>
-        <w:t>System Manager</w:t>
-      </w:r>
-      <w:bookmarkEnd w:id="17"/>
+      <w:bookmarkStart w:id="18" w:name="__RefHeading___Toc551_977347443"/>
+      <w:bookmarkStart w:id="19" w:name="_Toc36401710"/>
+      <w:r>
+        <w:t>Communication Manager</w:t>
+      </w:r>
       <w:bookmarkEnd w:id="18"/>
-    </w:p>
-    <w:p>
-      <w:pPr>
-        <w:pStyle w:val="Textbody"/>
-      </w:pPr>
-    </w:p>
-    <w:p>
-      <w:pPr>
-        <w:pStyle w:val="Textbody"/>
-      </w:pPr>
-      <w:r>
-        <w:t>System Manager allocates UIDs for each sub-system. The UIDs can be allocated statically or dynamically. There are 1024 well known static UIDs defined. All the sub-systems required for the smooth functionality and support of the system is allocated a well known UID. Most of the user apps are allocated dynamic UIDs.</w:t>
-      </w:r>
-    </w:p>
-    <w:p>
-      <w:pPr>
-        <w:pStyle w:val="Textbody"/>
-      </w:pPr>
-      <w:r>
-        <w:t>The Application Manager which is responsible for handling user apps borrows the dynamic UIDs from the System Manager.</w:t>
-      </w:r>
-    </w:p>
-    <w:p>
-      <w:pPr>
-        <w:pStyle w:val="Textbody"/>
-      </w:pPr>
-      <w:r>
-        <w:t>These UIDs are required for Communication Manager during the protocol phase.</w:t>
-      </w:r>
-    </w:p>
-    <w:p>
-      <w:pPr>
-        <w:pStyle w:val="Textbody"/>
-      </w:pPr>
-    </w:p>
-    <w:p>
-      <w:pPr>
-        <w:pStyle w:val="Textbody"/>
-      </w:pPr>
-      <w:r>
-        <w:t>Future Request for this module:</w:t>
-      </w:r>
-    </w:p>
-    <w:p>
-      <w:pPr>
-        <w:pStyle w:val="Textbody"/>
-      </w:pPr>
-      <w:r>
-        <w:t>- The deletion of clients should be more smarter. There has to be a option to notify the clients, so that the clients can finish and respond back to the sysmgr that they are ready to be deleted. This notification can be sent over SCOM messages with a super priority.</w:t>
-      </w:r>
-    </w:p>
-    <w:p>
-      <w:pPr>
-        <w:pStyle w:val="Textbody"/>
-      </w:pPr>
-    </w:p>
-    <w:p>
-      <w:pPr>
-        <w:pStyle w:val="Textbody"/>
-      </w:pPr>
-    </w:p>
-    <w:p>
-      <w:pPr>
-        <w:pStyle w:val="Heading3"/>
-      </w:pPr>
-      <w:bookmarkStart w:id="19" w:name="__RefHeading___Toc551_977347443"/>
-      <w:bookmarkStart w:id="20" w:name="_Toc36401710"/>
-      <w:r>
-        <w:t>Communication Manager</w:t>
-      </w:r>
       <w:bookmarkEnd w:id="19"/>
-      <w:bookmarkEnd w:id="20"/>
     </w:p>
     <w:p>
       <w:pPr>
@@ -2283,8 +2827,21 @@
         <w:pStyle w:val="Textbody"/>
       </w:pPr>
       <w:r>
-        <w:t>The comm_mananger will implement below features :</w:t>
-      </w:r>
+        <w:t xml:space="preserve">The </w:t>
+      </w:r>
+      <w:proofErr w:type="spellStart"/>
+      <w:r>
+        <w:t>comm_mananger</w:t>
+      </w:r>
+      <w:proofErr w:type="spellEnd"/>
+      <w:r>
+        <w:t xml:space="preserve"> will implement below </w:t>
+      </w:r>
+      <w:proofErr w:type="gramStart"/>
+      <w:r>
+        <w:t>features :</w:t>
+      </w:r>
+      <w:proofErr w:type="gramEnd"/>
     </w:p>
     <w:p>
       <w:pPr>
@@ -2344,7 +2901,31 @@
         <w:pStyle w:val="Textbody"/>
       </w:pPr>
       <w:r>
-        <w:t>The UDS Server will always run in the context of comm_manager. The comm_mananger will provide a shared library to create clients for each subsystems who wants to participate in the communication. The UDS clients will run in the context of each subsystem.</w:t>
+        <w:t xml:space="preserve">The UDS Server will always run in the context of </w:t>
+      </w:r>
+      <w:proofErr w:type="spellStart"/>
+      <w:r>
+        <w:t>comm_manager</w:t>
+      </w:r>
+      <w:proofErr w:type="spellEnd"/>
+      <w:r>
+        <w:t xml:space="preserve">. The </w:t>
+      </w:r>
+      <w:proofErr w:type="spellStart"/>
+      <w:r>
+        <w:t>comm_mananger</w:t>
+      </w:r>
+      <w:proofErr w:type="spellEnd"/>
+      <w:r>
+        <w:t xml:space="preserve"> will provide a shared library to create clients for each </w:t>
+      </w:r>
+      <w:proofErr w:type="gramStart"/>
+      <w:r>
+        <w:t>subsystems</w:t>
+      </w:r>
+      <w:proofErr w:type="gramEnd"/>
+      <w:r>
+        <w:t xml:space="preserve"> who wants to participate in the communication. The UDS clients will run in the context of each subsystem.</w:t>
       </w:r>
     </w:p>
     <w:p>
@@ -2364,12 +2945,21 @@
           <w:bCs/>
         </w:rPr>
       </w:pPr>
+      <w:proofErr w:type="gramStart"/>
       <w:r>
         <w:rPr>
           <w:b/>
           <w:bCs/>
         </w:rPr>
-        <w:t>Note : Eth and IP header is valid only for communication outside the system</w:t>
+        <w:t>Note :</w:t>
+      </w:r>
+      <w:proofErr w:type="gramEnd"/>
+      <w:r>
+        <w:rPr>
+          <w:b/>
+          <w:bCs/>
+        </w:rPr>
+        <w:t xml:space="preserve"> Eth and IP header is valid only for communication outside the system</w:t>
       </w:r>
     </w:p>
     <w:tbl>
@@ -2389,12 +2979,6 @@
         <w:gridCol w:w="5734"/>
       </w:tblGrid>
       <w:tr>
-        <w:tblPrEx>
-          <w:tblCellMar>
-            <w:top w:w="0" w:type="dxa"/>
-            <w:bottom w:w="0" w:type="dxa"/>
-          </w:tblCellMar>
-        </w:tblPrEx>
         <w:trPr>
           <w:trHeight w:val="990"/>
         </w:trPr>
@@ -2553,7 +3137,15 @@
         <w:t>Communication Manager is an intelligent module whose main responsibility is to transfer data from process to another. This module supports numerous features.</w:t>
       </w:r>
       <w:r>
-        <w:t xml:space="preserve"> The Communication Manager has two parts i.e, Server Instances and Library part.</w:t>
+        <w:t xml:space="preserve"> The Communication Manager has two parts </w:t>
+      </w:r>
+      <w:proofErr w:type="spellStart"/>
+      <w:r>
+        <w:t>i.e</w:t>
+      </w:r>
+      <w:proofErr w:type="spellEnd"/>
+      <w:r>
+        <w:t>, Server Instances and Library part.</w:t>
       </w:r>
     </w:p>
     <w:p>
@@ -2634,7 +3226,15 @@
       </w:pPr>
       <w:r>
         <w:tab/>
-        <w:t xml:space="preserve">Every process will be identified by an UID. (Statically allocated/ Dynamically allocated by System Manager, written to mmap). </w:t>
+        <w:t xml:space="preserve">Every process will be identified by an UID. (Statically allocated/ Dynamically allocated by System Manager, written to </w:t>
+      </w:r>
+      <w:proofErr w:type="spellStart"/>
+      <w:r>
+        <w:t>mmap</w:t>
+      </w:r>
+      <w:proofErr w:type="spellEnd"/>
+      <w:r>
+        <w:t xml:space="preserve">). </w:t>
       </w:r>
       <w:r>
         <w:t xml:space="preserve">Discovery phase is usually kick started when an app </w:t>
@@ -2711,7 +3311,17 @@
         <w:pStyle w:val="Textbody"/>
       </w:pPr>
       <w:r>
-        <w:t xml:space="preserve">Now the Communication Manager maintains a map of &lt;UID,Server FD&gt;. </w:t>
+        <w:t>Now the Communication Manager maintains a map of &lt;</w:t>
+      </w:r>
+      <w:proofErr w:type="spellStart"/>
+      <w:proofErr w:type="gramStart"/>
+      <w:r>
+        <w:t>UID,Server</w:t>
+      </w:r>
+      <w:proofErr w:type="spellEnd"/>
+      <w:proofErr w:type="gramEnd"/>
+      <w:r>
+        <w:t xml:space="preserve"> FD&gt;. </w:t>
       </w:r>
       <w:r>
         <w:t>This indirectly helps in the Learning phase as well for other apps who wants to send messages to this app.</w:t>
@@ -3073,7 +3683,15 @@
               <w:pStyle w:val="Textbody"/>
             </w:pPr>
             <w:r>
-              <w:t>ACK | Proto ack/nack |</w:t>
+              <w:t>ACK | Proto ack/</w:t>
+            </w:r>
+            <w:proofErr w:type="spellStart"/>
+            <w:r>
+              <w:t>nack</w:t>
+            </w:r>
+            <w:proofErr w:type="spellEnd"/>
+            <w:r>
+              <w:t xml:space="preserve"> |</w:t>
             </w:r>
           </w:p>
         </w:tc>
@@ -3103,7 +3721,15 @@
               <w:pStyle w:val="Textbody"/>
             </w:pPr>
             <w:r>
-              <w:t>ACK | Data ack/nack |</w:t>
+              <w:t>ACK | Data ack/</w:t>
+            </w:r>
+            <w:proofErr w:type="spellStart"/>
+            <w:r>
+              <w:t>nack</w:t>
+            </w:r>
+            <w:proofErr w:type="spellEnd"/>
+            <w:r>
+              <w:t xml:space="preserve"> |</w:t>
             </w:r>
           </w:p>
         </w:tc>
@@ -3158,7 +3784,15 @@
               <w:pStyle w:val="Textbody"/>
             </w:pPr>
             <w:r>
-              <w:t>Depending on msg_id value, the messages can be throttled for all destinations from this source UID</w:t>
+              <w:t xml:space="preserve">Depending on </w:t>
+            </w:r>
+            <w:proofErr w:type="spellStart"/>
+            <w:r>
+              <w:t>msg_id</w:t>
+            </w:r>
+            <w:proofErr w:type="spellEnd"/>
+            <w:r>
+              <w:t xml:space="preserve"> value, the messages can be throttled for all destinations from this source UID</w:t>
             </w:r>
           </w:p>
         </w:tc>
@@ -3208,14 +3842,128 @@
           <w:bCs/>
         </w:rPr>
       </w:pPr>
-    </w:p>
-    <w:p>
-      <w:pPr>
-        <w:pStyle w:val="Textbody"/>
+      <w:r>
         <w:rPr>
           <w:b/>
           <w:bCs/>
         </w:rPr>
+        <w:t>Multi-Master instances:</w:t>
+      </w:r>
+    </w:p>
+    <w:p>
+      <w:pPr>
+        <w:pStyle w:val="Textbody"/>
+      </w:pPr>
+      <w:r>
+        <w:t>The Communication Manager supports multi-master instances. These are the instances of the Communication Manager, but all of them runs in the context of Communication Manager. There is a software limit of max 5 master instances in a system, due to memory and computing limitations of the underlying hardware on which the system runs. Each Master instances can belong to different AF types or can also create multiple masters of the same AF types. All these Master instances needs to be created at the compile time only. Some of the types of master instances are UDS (Unix Domain Sockets), V4/V6 IDS (Internet Domain Sockets). UDS types of Masters are used for intra-communication and IDS can be used for both inter and intra system communication. Depending on the Communication types needed by the client, connection need to be setup between the client and the Master instances using the Communication Manager Protocols.</w:t>
+      </w:r>
+    </w:p>
+    <w:p>
+      <w:pPr>
+        <w:pStyle w:val="Textbody"/>
+      </w:pPr>
+      <w:r>
+        <w:t xml:space="preserve">Same type of Master instances </w:t>
+      </w:r>
+      <w:proofErr w:type="gramStart"/>
+      <w:r>
+        <w:t>are</w:t>
+      </w:r>
+      <w:proofErr w:type="gramEnd"/>
+      <w:r>
+        <w:t xml:space="preserve"> used to share the load, by mapping the UIDs to the Master instances of the same type. For example, if two UDS Masters are created, one Master can be responsible for serving static UIDs and other Master instances for all Dynamic UIDs. Even a set of specific static UIDs can be mapped to a Master instance.</w:t>
+      </w:r>
+    </w:p>
+    <w:p>
+      <w:pPr>
+        <w:pStyle w:val="Textbody"/>
+      </w:pPr>
+      <w:r>
+        <w:t>All the Master instances regardless of the type share many internal tables like UID table. This allows to avoid running the protocol for each master instances again for a UID which allows for faster convergence. If a UID has already been discovered/learnt by a Master Instance, that knowledge can be used by other Master instances to start serving the UID as fast as possible.</w:t>
+      </w:r>
+      <w:r>
+        <w:t xml:space="preserve"> Also, every master instance run on its own set of worker threads, has its own send/</w:t>
+      </w:r>
+      <w:proofErr w:type="spellStart"/>
+      <w:r>
+        <w:t>recv</w:t>
+      </w:r>
+      <w:proofErr w:type="spellEnd"/>
+      <w:r>
+        <w:t>/protocol/housekeeping</w:t>
+      </w:r>
+      <w:r>
+        <w:t xml:space="preserve"> queues. </w:t>
+      </w:r>
+    </w:p>
+    <w:p>
+      <w:pPr>
+        <w:pStyle w:val="Textbody"/>
+      </w:pPr>
+    </w:p>
+    <w:p>
+      <w:pPr>
+        <w:pStyle w:val="Textbody"/>
+      </w:pPr>
+      <w:r>
+        <w:t>To reduce the number of workers threads, an option</w:t>
+      </w:r>
+      <w:r>
+        <w:t xml:space="preserve"> </w:t>
+      </w:r>
+      <w:r>
+        <w:t>called Load sharing</w:t>
+      </w:r>
+      <w:r>
+        <w:t xml:space="preserve"> is added to the Communication Manager to share many worker threads in multi-master scenario. With this option enabled</w:t>
+      </w:r>
+      <w:r>
+        <w:t xml:space="preserve">, at least the request handler should </w:t>
+      </w:r>
+      <w:r>
+        <w:t xml:space="preserve">be </w:t>
+      </w:r>
+      <w:r>
+        <w:t xml:space="preserve">run on separate worker thread for every master instance. But the other set of worker threads </w:t>
+      </w:r>
+      <w:r>
+        <w:t>will</w:t>
+      </w:r>
+      <w:r>
+        <w:t xml:space="preserve"> be shared by master instances</w:t>
+      </w:r>
+      <w:r>
+        <w:t>.</w:t>
+      </w:r>
+      <w:r>
+        <w:t xml:space="preserve"> </w:t>
+      </w:r>
+      <w:r>
+        <w:t>This option is available only for master instances of the same type.</w:t>
+      </w:r>
+    </w:p>
+    <w:p>
+      <w:pPr>
+        <w:pStyle w:val="Textbody"/>
+      </w:pPr>
+    </w:p>
+    <w:p>
+      <w:pPr>
+        <w:pStyle w:val="Textbody"/>
+      </w:pPr>
+      <w:r>
+        <w:t>For applications using the Communication Manager library, it can create multiple clients for example one for sending/receiving regular data and other client for ancillary communication depending on the use case of the application. In case if an application is required to create multiple clients, then it needs to create at least two dedicated threads for the communication handler purpose. Other tasks like housekeeping/application data receivers can be made to share the worker threads</w:t>
+      </w:r>
+      <w:r>
+        <w:t xml:space="preserve"> (just like the load sharing feature on the Server side)</w:t>
+      </w:r>
+      <w:r>
+        <w:t xml:space="preserve"> by querying for both the client IDs. (Refer Communication Manager Library Test app code)</w:t>
+      </w:r>
+    </w:p>
+    <w:p>
+      <w:pPr>
+        <w:pStyle w:val="Textbody"/>
       </w:pPr>
     </w:p>
     <w:p>
@@ -3231,23 +3979,15 @@
           <w:b/>
           <w:bCs/>
         </w:rPr>
-        <w:t>Multi-Master instances:</w:t>
-      </w:r>
-    </w:p>
-    <w:p>
-      <w:pPr>
-        <w:pStyle w:val="Textbody"/>
-      </w:pPr>
-      <w:r>
-        <w:t>The Communication Manager supports multi-master instances. These are the instances of the Communication Manager, but all of them runs in the context of Communication Manager. There is a software limit of max 5 master instances in a system, due to memory and computing limitations of the underlying hardware on which the system runs. Each Master instances can belong to different AF types or can also create multiple masters of the same AF types. All these Master instances needs to be created at the compile time only. Some of the types of master instances are UDS (Unix Domain Sockets), V4/V6 IDS (Internet Domain Sockets). UDS types of Masters are used for intra-communication and IDS can be used for both inter and intra system communication. Depending on the Communication types needed by the client, connection need to be setup between the client and the Master instances using the Communication Manager Protocols.</w:t>
-      </w:r>
-    </w:p>
-    <w:p>
-      <w:pPr>
-        <w:pStyle w:val="Textbody"/>
-      </w:pPr>
-      <w:r>
-        <w:t>All the Master instances of the same type share all the global queues like protocol queue etc. Same type of Master instances are used to share the load, by mapping the UIDs to the Master instances of the same type. For example, if two UDS Masters are created, one Master can be responsible for serving static UIDs and other Master instances for all Dynamic UIDs. Even a set of specific static UIDs can be mapped to a Master instance.</w:t>
+        <w:t>UDS:</w:t>
+      </w:r>
+    </w:p>
+    <w:p>
+      <w:pPr>
+        <w:pStyle w:val="Textbody"/>
+      </w:pPr>
+      <w:r>
+        <w:t>Unix Domain Socket Master instance is used for intra system communication. Two Master instances are created for UDS, Default and Secondary. For most of the communication Default instance is used. Secondary instance is used for Communication ancillary data like passing file descriptors, passing credentials etc. Secondary UDS instance is even capable of packing and sending multiple user data in a single send. But for simplicity purpose, default instance is recommended for regular data communication. Load sharing is enabled to reduce the number of worker threads in UDS.</w:t>
       </w:r>
     </w:p>
     <w:p>
@@ -3268,35 +4008,40 @@
           <w:b/>
           <w:bCs/>
         </w:rPr>
-        <w:lastRenderedPageBreak/>
-        <w:t>Load Sharing using same type Master-instance:</w:t>
-      </w:r>
-    </w:p>
-    <w:p>
-      <w:pPr>
-        <w:pStyle w:val="Textbody"/>
-      </w:pPr>
-      <w:r>
-        <w:tab/>
-        <w:t xml:space="preserve">The same type of Master instances </w:t>
-      </w:r>
-      <w:r>
-        <w:t>can be</w:t>
-      </w:r>
-      <w:r>
-        <w:t xml:space="preserve"> created to share the load of communication. Let</w:t>
-      </w:r>
-      <w:r>
-        <w:t>’</w:t>
-      </w:r>
-      <w:r>
-        <w:t>s take the example of UDS Master type. A system can have “N” number of same type of Masters. There is always a default UDS/IDS Master. All the clients connect to the default at first. The Master will respond the client saying who will start serving it. In most of the cases, when the number of UIDs and load is less, the Default Master always servers the client. In case, Communication Manager feels that the Default is going to be overloaded in future, for the next new client, the Default Master will ask the client to talk to a different UDS Master. The default UDS Master will also send the ID of that Master. The client now needs to close the communication with the Default immediately and create a connection with the new Master. The Communication Manager library knows how to interpret the ID that the default Master has sent. So that for the client, create/send/receive library calls are exactly same for all Masters.</w:t>
-      </w:r>
-    </w:p>
-    <w:p>
-      <w:pPr>
-        <w:pStyle w:val="Textbody"/>
-      </w:pPr>
+        <w:t>IDS:</w:t>
+      </w:r>
+    </w:p>
+    <w:p>
+      <w:pPr>
+        <w:pStyle w:val="Textbody"/>
+      </w:pPr>
+      <w:r>
+        <w:t xml:space="preserve">IDS is mainly used for inter-system communication. The IDS </w:t>
+      </w:r>
+      <w:proofErr w:type="gramStart"/>
+      <w:r>
+        <w:t>has</w:t>
+      </w:r>
+      <w:proofErr w:type="gramEnd"/>
+      <w:r>
+        <w:t xml:space="preserve"> a sender/receiver role. When a client wants to send a message to a client in another system, it sends the message first to the IDS on the same system. The IDS now </w:t>
+      </w:r>
+      <w:proofErr w:type="gramStart"/>
+      <w:r>
+        <w:t>sends</w:t>
+      </w:r>
+      <w:proofErr w:type="gramEnd"/>
+      <w:r>
+        <w:t xml:space="preserve"> this message to the IDS receiver on the other system, which in turn will deliver the message to the </w:t>
+      </w:r>
+      <w:proofErr w:type="spellStart"/>
+      <w:r>
+        <w:t>dest</w:t>
+      </w:r>
+      <w:proofErr w:type="spellEnd"/>
+      <w:r>
+        <w:t xml:space="preserve"> client. There is a different protocol between the IDS of the different systems for reliable connection</w:t>
+      </w:r>
     </w:p>
     <w:p>
       <w:pPr>
@@ -3306,30 +4051,251 @@
           <w:bCs/>
         </w:rPr>
       </w:pPr>
-      <w:r>
+    </w:p>
+    <w:p>
+      <w:pPr>
+        <w:pStyle w:val="Textbody"/>
         <w:rPr>
           <w:b/>
           <w:bCs/>
         </w:rPr>
-        <w:t>&lt;Future feature&gt;</w:t>
-      </w:r>
-    </w:p>
-    <w:p>
-      <w:pPr>
-        <w:pStyle w:val="Textbody"/>
-      </w:pPr>
-      <w:r>
-        <w:t>IDS is mainly used for inter-system communication. The IDS has a sender/receiver role. When a client wants to send a message to a client in another system, it sends the message first to the IDS on the same system. The IDS now sends this message to the IDS receiver on the other system, which in turn will deliver the message to the dest client. There is a different protocol between the IDS of the different systems for reliable connection</w:t>
-      </w:r>
-    </w:p>
-    <w:p>
-      <w:pPr>
-        <w:pStyle w:val="Textbody"/>
+      </w:pPr>
+      <w:r>
         <w:rPr>
           <w:b/>
           <w:bCs/>
         </w:rPr>
-      </w:pPr>
+        <w:t>Communication Manager Ancillary message support:</w:t>
+      </w:r>
+    </w:p>
+    <w:p>
+      <w:pPr>
+        <w:pStyle w:val="Textbody"/>
+      </w:pPr>
+      <w:r>
+        <w:t>Communication Manager also supports sending ancillary messages like file descriptors, credentials with appropriate permissions. This type of message also supports sending multiple user payload in one send/</w:t>
+      </w:r>
+      <w:proofErr w:type="spellStart"/>
+      <w:r>
+        <w:t>recv</w:t>
+      </w:r>
+      <w:proofErr w:type="spellEnd"/>
+      <w:r>
+        <w:t xml:space="preserve"> call. The message format is as below</w:t>
+      </w:r>
+      <w:r>
+        <w:t xml:space="preserve"> (logical representation)</w:t>
+      </w:r>
+      <w:r>
+        <w:t>:</w:t>
+      </w:r>
+    </w:p>
+    <w:tbl>
+      <w:tblPr>
+        <w:tblW w:w="9807" w:type="dxa"/>
+        <w:tblLayout w:type="fixed"/>
+        <w:tblCellMar>
+          <w:left w:w="10" w:type="dxa"/>
+          <w:right w:w="10" w:type="dxa"/>
+        </w:tblCellMar>
+        <w:tblLook w:val="04A0" w:firstRow="1" w:lastRow="0" w:firstColumn="1" w:lastColumn="0" w:noHBand="0" w:noVBand="1"/>
+      </w:tblPr>
+      <w:tblGrid>
+        <w:gridCol w:w="997"/>
+        <w:gridCol w:w="997"/>
+        <w:gridCol w:w="2683"/>
+        <w:gridCol w:w="1980"/>
+        <w:gridCol w:w="3150"/>
+      </w:tblGrid>
+      <w:tr>
+        <w:trPr>
+          <w:trHeight w:val="990"/>
+        </w:trPr>
+        <w:tc>
+          <w:tcPr>
+            <w:tcW w:w="997" w:type="dxa"/>
+            <w:tcBorders>
+              <w:top w:val="single" w:sz="2" w:space="0" w:color="000000"/>
+              <w:left w:val="single" w:sz="2" w:space="0" w:color="000000"/>
+              <w:bottom w:val="single" w:sz="2" w:space="0" w:color="000000"/>
+            </w:tcBorders>
+            <w:tcMar>
+              <w:top w:w="55" w:type="dxa"/>
+              <w:left w:w="55" w:type="dxa"/>
+              <w:bottom w:w="55" w:type="dxa"/>
+              <w:right w:w="55" w:type="dxa"/>
+            </w:tcMar>
+          </w:tcPr>
+          <w:p>
+            <w:pPr>
+              <w:pStyle w:val="TableContents"/>
+            </w:pPr>
+            <w:r>
+              <w:lastRenderedPageBreak/>
+              <w:t>Eth</w:t>
+            </w:r>
+          </w:p>
+        </w:tc>
+        <w:tc>
+          <w:tcPr>
+            <w:tcW w:w="997" w:type="dxa"/>
+            <w:tcBorders>
+              <w:top w:val="single" w:sz="2" w:space="0" w:color="000000"/>
+              <w:left w:val="single" w:sz="2" w:space="0" w:color="000000"/>
+              <w:bottom w:val="single" w:sz="2" w:space="0" w:color="000000"/>
+            </w:tcBorders>
+            <w:tcMar>
+              <w:top w:w="55" w:type="dxa"/>
+              <w:left w:w="55" w:type="dxa"/>
+              <w:bottom w:w="55" w:type="dxa"/>
+              <w:right w:w="55" w:type="dxa"/>
+            </w:tcMar>
+          </w:tcPr>
+          <w:p>
+            <w:pPr>
+              <w:pStyle w:val="TableContents"/>
+            </w:pPr>
+            <w:r>
+              <w:t>IP</w:t>
+            </w:r>
+          </w:p>
+        </w:tc>
+        <w:tc>
+          <w:tcPr>
+            <w:tcW w:w="2683" w:type="dxa"/>
+            <w:tcBorders>
+              <w:top w:val="single" w:sz="2" w:space="0" w:color="000000"/>
+              <w:left w:val="single" w:sz="2" w:space="0" w:color="000000"/>
+              <w:bottom w:val="single" w:sz="2" w:space="0" w:color="000000"/>
+            </w:tcBorders>
+            <w:tcMar>
+              <w:top w:w="55" w:type="dxa"/>
+              <w:left w:w="55" w:type="dxa"/>
+              <w:bottom w:w="55" w:type="dxa"/>
+              <w:right w:w="55" w:type="dxa"/>
+            </w:tcMar>
+          </w:tcPr>
+          <w:p>
+            <w:pPr>
+              <w:pStyle w:val="TableContents"/>
+            </w:pPr>
+            <w:r>
+              <w:t>Communication Manager Header</w:t>
+            </w:r>
+          </w:p>
+          <w:p>
+            <w:pPr>
+              <w:pStyle w:val="TableContents"/>
+            </w:pPr>
+            <w:r>
+              <w:t>(Msg Type = Ancillary)</w:t>
+            </w:r>
+          </w:p>
+        </w:tc>
+        <w:tc>
+          <w:tcPr>
+            <w:tcW w:w="1980" w:type="dxa"/>
+            <w:tcBorders>
+              <w:top w:val="single" w:sz="2" w:space="0" w:color="000000"/>
+              <w:left w:val="single" w:sz="2" w:space="0" w:color="000000"/>
+              <w:bottom w:val="single" w:sz="2" w:space="0" w:color="000000"/>
+              <w:right w:val="single" w:sz="2" w:space="0" w:color="000000"/>
+            </w:tcBorders>
+            <w:tcMar>
+              <w:top w:w="55" w:type="dxa"/>
+              <w:left w:w="55" w:type="dxa"/>
+              <w:bottom w:w="55" w:type="dxa"/>
+              <w:right w:w="55" w:type="dxa"/>
+            </w:tcMar>
+          </w:tcPr>
+          <w:p>
+            <w:pPr>
+              <w:pStyle w:val="TableContents"/>
+            </w:pPr>
+            <w:r>
+              <w:t>Ancillary message header</w:t>
+            </w:r>
+          </w:p>
+          <w:p>
+            <w:pPr>
+              <w:pStyle w:val="TableContents"/>
+            </w:pPr>
+            <w:r>
+              <w:t>&lt;complex header</w:t>
+            </w:r>
+            <w:bookmarkStart w:id="20" w:name="_GoBack"/>
+            <w:bookmarkEnd w:id="20"/>
+            <w:r>
+              <w:t>&gt;</w:t>
+            </w:r>
+          </w:p>
+        </w:tc>
+        <w:tc>
+          <w:tcPr>
+            <w:tcW w:w="3150" w:type="dxa"/>
+            <w:tcBorders>
+              <w:top w:val="single" w:sz="2" w:space="0" w:color="000000"/>
+              <w:left w:val="single" w:sz="2" w:space="0" w:color="000000"/>
+              <w:bottom w:val="single" w:sz="2" w:space="0" w:color="000000"/>
+              <w:right w:val="single" w:sz="2" w:space="0" w:color="000000"/>
+            </w:tcBorders>
+          </w:tcPr>
+          <w:p>
+            <w:pPr>
+              <w:pStyle w:val="TableContents"/>
+            </w:pPr>
+            <w:r>
+              <w:t>Pay load</w:t>
+            </w:r>
+          </w:p>
+          <w:p>
+            <w:pPr>
+              <w:pStyle w:val="TableContents"/>
+            </w:pPr>
+            <w:r>
+              <w:t>&lt;complex payload&gt;</w:t>
+            </w:r>
+          </w:p>
+        </w:tc>
+      </w:tr>
+    </w:tbl>
+    <w:p>
+      <w:pPr>
+        <w:pStyle w:val="Textbody"/>
+      </w:pPr>
+    </w:p>
+    <w:p>
+      <w:pPr>
+        <w:pStyle w:val="Textbody"/>
+      </w:pPr>
+      <w:r>
+        <w:t>The Ancillary header and payload are complex in nature to make is very easy to extend for future use cases, pack enough data, to be less error prone and make it very feature rich.</w:t>
+      </w:r>
+    </w:p>
+    <w:p>
+      <w:pPr>
+        <w:pStyle w:val="Textbody"/>
+      </w:pPr>
+      <w:r>
+        <w:t>Messages are first formed in the regular Communication Message format. Then the ancillary message is embedded in the payload portion of it and entire message is converted to multiple vectors.</w:t>
+      </w:r>
+      <w:r>
+        <w:t xml:space="preserve"> Note that above figure of Ancillary message is just a logical representation. The actual data sent or received is very different which is then again converted to the above format to keep it compatible with the existing communication mechanism and easy interpretation.</w:t>
+      </w:r>
+    </w:p>
+    <w:p>
+      <w:pPr>
+        <w:pStyle w:val="Textbody"/>
+      </w:pPr>
+      <w:r>
+        <w:t xml:space="preserve">The ancillary messages are very bulky in nature. </w:t>
+      </w:r>
+      <w:r>
+        <w:t>So,</w:t>
+      </w:r>
+      <w:r>
+        <w:t xml:space="preserve"> it is recommended to be used to send either file descriptors OR to do a bulk data transfer.</w:t>
+      </w:r>
     </w:p>
     <w:p>
       <w:pPr>
@@ -3339,30 +4305,30 @@
           <w:bCs/>
         </w:rPr>
       </w:pPr>
-      <w:r>
+    </w:p>
+    <w:p>
+      <w:pPr>
+        <w:pStyle w:val="Textbody"/>
         <w:rPr>
           <w:b/>
           <w:bCs/>
         </w:rPr>
-        <w:t>Communication Manager Overlay Protocols:</w:t>
-      </w:r>
-    </w:p>
-    <w:p>
-      <w:pPr>
-        <w:pStyle w:val="Textbody"/>
-      </w:pPr>
-      <w:r>
-        <w:t>Communication Manager allows to implement custom overlay protocol messaging on top of it. One such fine example is SCOM.</w:t>
-      </w:r>
-    </w:p>
-    <w:p>
-      <w:pPr>
-        <w:pStyle w:val="Textbody"/>
+      </w:pPr>
+      <w:r>
         <w:rPr>
           <w:b/>
           <w:bCs/>
         </w:rPr>
-      </w:pPr>
+        <w:t>Communication Manager Overlay Protocols:</w:t>
+      </w:r>
+    </w:p>
+    <w:p>
+      <w:pPr>
+        <w:pStyle w:val="Textbody"/>
+      </w:pPr>
+      <w:r>
+        <w:t>Communication Manager allows to implement custom overlay protocol messaging on top of it. One such fine example is SCOM.</w:t>
+      </w:r>
     </w:p>
     <w:p>
       <w:pPr>
@@ -3372,157 +4338,204 @@
           <w:bCs/>
         </w:rPr>
       </w:pPr>
-      <w:r>
+    </w:p>
+    <w:p>
+      <w:pPr>
+        <w:pStyle w:val="Textbody"/>
         <w:rPr>
           <w:b/>
           <w:bCs/>
         </w:rPr>
-        <w:t>System Messages:</w:t>
-      </w:r>
-    </w:p>
-    <w:p>
-      <w:pPr>
-        <w:pStyle w:val="Textbody"/>
-      </w:pPr>
-      <w:r>
-        <w:t xml:space="preserve">These are special messages sent only by the infra modules to other infra modules or user apps. These are usually high priority messages </w:t>
-      </w:r>
-      <w:r>
-        <w:t xml:space="preserve">on </w:t>
-      </w:r>
-      <w:r>
-        <w:t>which the recipients have to usually take actions.</w:t>
-      </w:r>
-      <w:r>
-        <w:t xml:space="preserve"> One example of system messages </w:t>
-      </w:r>
-      <w:r>
-        <w:t>is</w:t>
-      </w:r>
-      <w:r>
-        <w:t>, which sent by the Communication Manager to throttle the sending frequency.</w:t>
-      </w:r>
-      <w:r>
-        <w:t xml:space="preserve"> </w:t>
-      </w:r>
-    </w:p>
-    <w:p>
-      <w:pPr>
-        <w:pStyle w:val="Textbody"/>
-      </w:pPr>
-      <w:r>
-        <w:t>Format of system messages:</w:t>
-      </w:r>
-    </w:p>
-    <w:p>
-      <w:pPr>
-        <w:pStyle w:val="Textbody"/>
-      </w:pPr>
-      <w:r>
-        <w:tab/>
-        <w:t>[Msg_type:&lt;System message</w:t>
-      </w:r>
-      <w:r>
-        <w:t>&gt;] [</w:t>
-      </w:r>
-      <w:r>
-        <w:t>submsg_type: &lt;Module/Functionality</w:t>
-      </w:r>
-      <w:r>
-        <w:t>&gt;] [</w:t>
-      </w:r>
-      <w:r>
-        <w:t>Payload:&lt;Msg-Id&gt;</w:t>
-      </w:r>
-      <w:r>
-        <w:t>, &lt;Optional Message&gt;</w:t>
-      </w:r>
-      <w:r>
-        <w:t>]</w:t>
-      </w:r>
-    </w:p>
-    <w:p>
-      <w:pPr>
-        <w:pStyle w:val="Textbody"/>
-      </w:pPr>
-      <w:r>
-        <w:t>The message IDs will be specific for a Module/Functionality.</w:t>
-      </w:r>
-    </w:p>
-    <w:p>
-      <w:pPr>
-        <w:pStyle w:val="Textbody"/>
+      </w:pPr>
+      <w:r>
         <w:rPr>
           <w:b/>
           <w:bCs/>
         </w:rPr>
-      </w:pPr>
-    </w:p>
-    <w:p>
-      <w:pPr>
-        <w:pStyle w:val="Textbody"/>
-      </w:pPr>
-      <w:r>
+        <w:t>System Messages:</w:t>
+      </w:r>
+    </w:p>
+    <w:p>
+      <w:pPr>
+        <w:pStyle w:val="Textbody"/>
+      </w:pPr>
+      <w:r>
+        <w:t xml:space="preserve">These are special messages sent only by the infra modules to other infra modules or user apps. These are usually high priority messages </w:t>
+      </w:r>
+      <w:r>
+        <w:t xml:space="preserve">on </w:t>
+      </w:r>
+      <w:r>
+        <w:t xml:space="preserve">which the recipients have to usually take </w:t>
+      </w:r>
+      <w:proofErr w:type="gramStart"/>
+      <w:r>
+        <w:t>actions.</w:t>
+      </w:r>
+      <w:proofErr w:type="gramEnd"/>
+      <w:r>
+        <w:t xml:space="preserve"> One example of system messages </w:t>
+      </w:r>
+      <w:r>
+        <w:t>is</w:t>
+      </w:r>
+      <w:r>
+        <w:t>, which sent by the Communication Manager to throttle the sending frequency.</w:t>
+      </w:r>
+      <w:r>
+        <w:t xml:space="preserve"> </w:t>
+      </w:r>
+    </w:p>
+    <w:p>
+      <w:pPr>
+        <w:pStyle w:val="Textbody"/>
+      </w:pPr>
+      <w:r>
+        <w:t>Format of system messages:</w:t>
+      </w:r>
+    </w:p>
+    <w:p>
+      <w:pPr>
+        <w:pStyle w:val="Textbody"/>
+      </w:pPr>
+      <w:r>
+        <w:tab/>
+        <w:t>[</w:t>
+      </w:r>
+      <w:proofErr w:type="spellStart"/>
+      <w:r>
+        <w:t>Msg_type</w:t>
+      </w:r>
+      <w:proofErr w:type="spellEnd"/>
+      <w:r>
+        <w:t>:&lt;System message</w:t>
+      </w:r>
+      <w:r>
+        <w:t>&gt;] [</w:t>
+      </w:r>
+      <w:proofErr w:type="spellStart"/>
+      <w:r>
+        <w:t>submsg_type</w:t>
+      </w:r>
+      <w:proofErr w:type="spellEnd"/>
+      <w:r>
+        <w:t>: &lt;Module/Functionality</w:t>
+      </w:r>
+      <w:r>
+        <w:t>&gt;] [</w:t>
+      </w:r>
+      <w:r>
+        <w:t>Payload:&lt;Msg-Id&gt;</w:t>
+      </w:r>
+      <w:r>
+        <w:t>, &lt;Optional Message&gt;</w:t>
+      </w:r>
+      <w:r>
+        <w:t>]</w:t>
+      </w:r>
+    </w:p>
+    <w:p>
+      <w:pPr>
+        <w:pStyle w:val="Textbody"/>
+      </w:pPr>
+      <w:r>
+        <w:t>The message IDs will be specific for a Module/Functionality.</w:t>
+      </w:r>
+    </w:p>
+    <w:p>
+      <w:pPr>
+        <w:pStyle w:val="Textbody"/>
         <w:rPr>
           <w:b/>
           <w:bCs/>
         </w:rPr>
-        <w:t>SCOM</w:t>
-      </w:r>
-    </w:p>
-    <w:p>
-      <w:pPr>
-        <w:pStyle w:val="Textbody"/>
-      </w:pPr>
-      <w:r>
-        <w:lastRenderedPageBreak/>
-        <w:t xml:space="preserve"> “SCOM” (Smart Communication) uses Communication Managers Custom Overlay Protocol. SCOM will provide library APIs to communicate with other subsystems.</w:t>
-      </w:r>
-    </w:p>
-    <w:p>
-      <w:pPr>
-        <w:pStyle w:val="Textbody"/>
-      </w:pPr>
-    </w:p>
-    <w:p>
-      <w:pPr>
-        <w:pStyle w:val="Textbody"/>
-      </w:pPr>
-      <w:r>
-        <w:t>The SCOM messages will consists of a header and a payload. Sometimes the payload can be optional. The header will include some of the fields like source address, destination address, payload length, message type etc</w:t>
-      </w:r>
-    </w:p>
-    <w:p>
-      <w:pPr>
-        <w:pStyle w:val="Textbody"/>
-      </w:pPr>
-    </w:p>
-    <w:p>
-      <w:pPr>
-        <w:pStyle w:val="Textbody"/>
-      </w:pPr>
-      <w:r>
-        <w:t>The source and destination addresses are allocated for each and every process in the system either statically or dynamically. The addresses of all the non-user modules are allocated by the system manager statically. The addresses of all the user apps are allocated by the app manager dynamically (So to add a new user app, the app manager need not to be restarted. The new user app will send SCOM messages to app_manager trying to register itself with the system. The app_manager then will allocate it an address and broadcast all the user apps with an updated list of addresses of user apps)</w:t>
-      </w:r>
-    </w:p>
-    <w:p>
-      <w:pPr>
-        <w:pStyle w:val="Textbody"/>
-      </w:pPr>
-    </w:p>
-    <w:p>
-      <w:pPr>
-        <w:pStyle w:val="Textbody"/>
+      </w:pPr>
+    </w:p>
+    <w:p>
+      <w:pPr>
+        <w:pStyle w:val="Textbody"/>
+      </w:pPr>
+      <w:r>
         <w:rPr>
           <w:b/>
           <w:bCs/>
         </w:rPr>
-      </w:pPr>
-      <w:r>
+        <w:t>SCOM</w:t>
+      </w:r>
+    </w:p>
+    <w:p>
+      <w:pPr>
+        <w:pStyle w:val="Textbody"/>
+      </w:pPr>
+      <w:r>
+        <w:t xml:space="preserve"> “SCOM” (Smart Communication) uses Communication Managers Custom Overlay Protocol. SCOM will provide library APIs to communicate with other subsystems.</w:t>
+      </w:r>
+    </w:p>
+    <w:p>
+      <w:pPr>
+        <w:pStyle w:val="Textbody"/>
+      </w:pPr>
+    </w:p>
+    <w:p>
+      <w:pPr>
+        <w:pStyle w:val="Textbody"/>
+      </w:pPr>
+      <w:r>
+        <w:t xml:space="preserve">The SCOM messages will consists of a header and a payload. Sometimes the payload can be optional. The header will include some of the fields like source address, destination address, payload length, message type </w:t>
+      </w:r>
+      <w:proofErr w:type="spellStart"/>
+      <w:r>
+        <w:t>etc</w:t>
+      </w:r>
+      <w:proofErr w:type="spellEnd"/>
+    </w:p>
+    <w:p>
+      <w:pPr>
+        <w:pStyle w:val="Textbody"/>
+      </w:pPr>
+    </w:p>
+    <w:p>
+      <w:pPr>
+        <w:pStyle w:val="Textbody"/>
+      </w:pPr>
+      <w:r>
+        <w:t xml:space="preserve">The source and destination addresses are allocated for each and every process in the system either statically or dynamically. The addresses of all the non-user modules are allocated by the system manager statically. The addresses of all the user apps are allocated by the app manager dynamically (So to add a new user app, the app manager need not to be restarted. The new user app will send SCOM messages to </w:t>
+      </w:r>
+      <w:proofErr w:type="spellStart"/>
+      <w:r>
+        <w:t>app_manager</w:t>
+      </w:r>
+      <w:proofErr w:type="spellEnd"/>
+      <w:r>
+        <w:t xml:space="preserve"> trying to register itself with the system. The </w:t>
+      </w:r>
+      <w:proofErr w:type="spellStart"/>
+      <w:r>
+        <w:t>app_manager</w:t>
+      </w:r>
+      <w:proofErr w:type="spellEnd"/>
+      <w:r>
+        <w:t xml:space="preserve"> then will allocate it an address and broadcast all the user apps with an updated list of addresses of user apps)</w:t>
+      </w:r>
+    </w:p>
+    <w:p>
+      <w:pPr>
+        <w:pStyle w:val="Textbody"/>
+      </w:pPr>
+    </w:p>
+    <w:p>
+      <w:pPr>
+        <w:pStyle w:val="Textbody"/>
         <w:rPr>
           <w:b/>
           <w:bCs/>
         </w:rPr>
+      </w:pPr>
+      <w:r>
+        <w:rPr>
+          <w:b/>
+          <w:bCs/>
+        </w:rPr>
         <w:t>Event Management</w:t>
       </w:r>
     </w:p>
@@ -3661,7 +4674,6 @@
       <w:bookmarkStart w:id="29" w:name="__RefHeading___Toc437_620586406"/>
       <w:bookmarkStart w:id="30" w:name="_Toc36401715"/>
       <w:r>
-        <w:lastRenderedPageBreak/>
         <w:t>Quick Startup Guide</w:t>
       </w:r>
       <w:bookmarkEnd w:id="29"/>
@@ -3672,15 +4684,39 @@
         <w:pStyle w:val="Textbody"/>
       </w:pPr>
       <w:r>
-        <w:t>- Download the image “smarthome” from the dockerhub to a Linux machine.</w:t>
-      </w:r>
-    </w:p>
-    <w:p>
-      <w:pPr>
-        <w:pStyle w:val="Textbody"/>
-      </w:pPr>
-      <w:r>
-        <w:t>- Spwan a container and expose the port 8080 to one of the ports on the Host machine.</w:t>
+        <w:t>- Download the image “</w:t>
+      </w:r>
+      <w:proofErr w:type="spellStart"/>
+      <w:r>
+        <w:t>smarthome</w:t>
+      </w:r>
+      <w:proofErr w:type="spellEnd"/>
+      <w:r>
+        <w:t xml:space="preserve">” from the </w:t>
+      </w:r>
+      <w:proofErr w:type="spellStart"/>
+      <w:r>
+        <w:t>dockerhub</w:t>
+      </w:r>
+      <w:proofErr w:type="spellEnd"/>
+      <w:r>
+        <w:t xml:space="preserve"> to a Linux machine.</w:t>
+      </w:r>
+    </w:p>
+    <w:p>
+      <w:pPr>
+        <w:pStyle w:val="Textbody"/>
+      </w:pPr>
+      <w:r>
+        <w:t xml:space="preserve">- </w:t>
+      </w:r>
+      <w:proofErr w:type="spellStart"/>
+      <w:r>
+        <w:t>Spwan</w:t>
+      </w:r>
+      <w:proofErr w:type="spellEnd"/>
+      <w:r>
+        <w:t xml:space="preserve"> a container and expose the port 8080 to one of the ports on the Host machine.</w:t>
       </w:r>
     </w:p>
     <w:p>
@@ -3696,14 +4732,81 @@
           <w:i/>
           <w:iCs/>
         </w:rPr>
-        <w:t>docker run -dit -p 8888:8080 --rm --name=SmartHome pruthwinkg/dockerhub-pruthwinkg:smarthome</w:t>
-      </w:r>
-    </w:p>
-    <w:p>
-      <w:pPr>
-        <w:pStyle w:val="Standard"/>
-      </w:pPr>
-      <w:r>
+        <w:t>docker run -</w:t>
+      </w:r>
+      <w:proofErr w:type="spellStart"/>
+      <w:r>
+        <w:rPr>
+          <w:i/>
+          <w:iCs/>
+        </w:rPr>
+        <w:t>dit</w:t>
+      </w:r>
+      <w:proofErr w:type="spellEnd"/>
+      <w:r>
+        <w:rPr>
+          <w:i/>
+          <w:iCs/>
+        </w:rPr>
+        <w:t xml:space="preserve"> -p 8888:8080 --rm --name=</w:t>
+      </w:r>
+      <w:proofErr w:type="spellStart"/>
+      <w:r>
+        <w:rPr>
+          <w:i/>
+          <w:iCs/>
+        </w:rPr>
+        <w:t>SmartHome</w:t>
+      </w:r>
+      <w:proofErr w:type="spellEnd"/>
+      <w:r>
+        <w:rPr>
+          <w:i/>
+          <w:iCs/>
+        </w:rPr>
+        <w:t xml:space="preserve"> </w:t>
+      </w:r>
+      <w:proofErr w:type="spellStart"/>
+      <w:r>
+        <w:rPr>
+          <w:i/>
+          <w:iCs/>
+        </w:rPr>
+        <w:t>pruthwinkg</w:t>
+      </w:r>
+      <w:proofErr w:type="spellEnd"/>
+      <w:r>
+        <w:rPr>
+          <w:i/>
+          <w:iCs/>
+        </w:rPr>
+        <w:t>/</w:t>
+      </w:r>
+      <w:proofErr w:type="spellStart"/>
+      <w:r>
+        <w:rPr>
+          <w:i/>
+          <w:iCs/>
+        </w:rPr>
+        <w:t>dockerhub-</w:t>
+      </w:r>
+      <w:proofErr w:type="gramStart"/>
+      <w:r>
+        <w:rPr>
+          <w:i/>
+          <w:iCs/>
+        </w:rPr>
+        <w:t>pruthwinkg:smarthome</w:t>
+      </w:r>
+      <w:proofErr w:type="spellEnd"/>
+      <w:proofErr w:type="gramEnd"/>
+    </w:p>
+    <w:p>
+      <w:pPr>
+        <w:pStyle w:val="Standard"/>
+      </w:pPr>
+      <w:r>
+        <w:lastRenderedPageBreak/>
         <w:t>- Set up the “Port Forwarding” rule on the home router to allow the external requests to the Smart Home system.</w:t>
       </w:r>
     </w:p>
@@ -4568,7 +5671,6 @@
     <w:rPr>
       <w:color w:val="000080"/>
       <w:u w:val="single"/>
-      <w:lang/>
     </w:rPr>
   </w:style>
   <w:style w:type="character" w:customStyle="1" w:styleId="IndexLink">

</xml_diff>

<commit_message>
- Tested the new Communication Manager functionality with NORMAL mode
</commit_message>
<xml_diff>
--- a/SmartHome/SoftwareDesignSpecifications.docx
+++ b/SmartHome/SoftwareDesignSpecifications.docx
@@ -4081,7 +4081,29 @@
       </w:r>
       <w:proofErr w:type="spellEnd"/>
       <w:r>
-        <w:t xml:space="preserve"> call. The message format is as below</w:t>
+        <w:t xml:space="preserve"> call. </w:t>
+      </w:r>
+      <w:r>
+        <w:t>Only User data is allowed via the Ancillary Message as of now.</w:t>
+      </w:r>
+      <w:r>
+        <w:t xml:space="preserve"> </w:t>
+      </w:r>
+    </w:p>
+    <w:p>
+      <w:pPr>
+        <w:pStyle w:val="Textbody"/>
+      </w:pPr>
+    </w:p>
+    <w:p>
+      <w:pPr>
+        <w:pStyle w:val="Textbody"/>
+      </w:pPr>
+      <w:r>
+        <w:t>T</w:t>
+      </w:r>
+      <w:r>
+        <w:t>he message format is as below</w:t>
       </w:r>
       <w:r>
         <w:t xml:space="preserve"> (logical representation)</w:t>
@@ -4089,6 +4111,21 @@
       <w:r>
         <w:t>:</w:t>
       </w:r>
+    </w:p>
+    <w:p>
+      <w:pPr>
+        <w:pStyle w:val="Textbody"/>
+      </w:pPr>
+    </w:p>
+    <w:p>
+      <w:pPr>
+        <w:pStyle w:val="Textbody"/>
+      </w:pPr>
+    </w:p>
+    <w:p>
+      <w:pPr>
+        <w:pStyle w:val="Textbody"/>
+      </w:pPr>
     </w:p>
     <w:tbl>
       <w:tblPr>
@@ -4131,7 +4168,6 @@
               <w:pStyle w:val="TableContents"/>
             </w:pPr>
             <w:r>
-              <w:lastRenderedPageBreak/>
               <w:t>Eth</w:t>
             </w:r>
           </w:p>
@@ -4220,14 +4256,6 @@
             <w:pPr>
               <w:pStyle w:val="TableContents"/>
             </w:pPr>
-            <w:r>
-              <w:t>&lt;complex header</w:t>
-            </w:r>
-            <w:bookmarkStart w:id="20" w:name="_GoBack"/>
-            <w:bookmarkEnd w:id="20"/>
-            <w:r>
-              <w:t>&gt;</w:t>
-            </w:r>
           </w:p>
         </w:tc>
         <w:tc>
@@ -4252,9 +4280,6 @@
             <w:pPr>
               <w:pStyle w:val="TableContents"/>
             </w:pPr>
-            <w:r>
-              <w:t>&lt;complex payload&gt;</w:t>
-            </w:r>
           </w:p>
         </w:tc>
       </w:tr>
@@ -4269,24 +4294,45 @@
         <w:pStyle w:val="Textbody"/>
       </w:pPr>
       <w:r>
-        <w:t>The Ancillary header and payload are complex in nature to make is very easy to extend for future use cases, pack enough data, to be less error prone and make it very feature rich.</w:t>
-      </w:r>
-    </w:p>
-    <w:p>
-      <w:pPr>
-        <w:pStyle w:val="Textbody"/>
-      </w:pPr>
-      <w:r>
-        <w:t>Messages are first formed in the regular Communication Message format. Then the ancillary message is embedded in the payload portion of it and entire message is converted to multiple vectors.</w:t>
-      </w:r>
-      <w:r>
-        <w:t xml:space="preserve"> Note that above figure of Ancillary message is just a logical representation. The actual data sent or received is very different which is then again converted to the above format to keep it compatible with the existing communication mechanism and easy interpretation.</w:t>
-      </w:r>
-    </w:p>
-    <w:p>
-      <w:pPr>
-        <w:pStyle w:val="Textbody"/>
-      </w:pPr>
+        <w:t xml:space="preserve">The Ancillary messages includes Communication Manager Header which has the target information like </w:t>
+      </w:r>
+      <w:proofErr w:type="spellStart"/>
+      <w:r>
+        <w:t>src_uid</w:t>
+      </w:r>
+      <w:proofErr w:type="spellEnd"/>
+      <w:r>
+        <w:t xml:space="preserve">, </w:t>
+      </w:r>
+      <w:proofErr w:type="spellStart"/>
+      <w:r>
+        <w:t>dst_uid</w:t>
+      </w:r>
+      <w:proofErr w:type="spellEnd"/>
+      <w:r>
+        <w:t xml:space="preserve"> and other fields which are also applicable here. The </w:t>
+      </w:r>
+      <w:proofErr w:type="spellStart"/>
+      <w:r>
+        <w:t>msg_type</w:t>
+      </w:r>
+      <w:proofErr w:type="spellEnd"/>
+      <w:r>
+        <w:t xml:space="preserve"> is always set to Ancillary.</w:t>
+      </w:r>
+      <w:r>
+        <w:t xml:space="preserve"> </w:t>
+      </w:r>
+      <w:r>
+        <w:t>The Ancillary Msg header has message type which tells about the payload it is carrying.</w:t>
+      </w:r>
+    </w:p>
+    <w:p>
+      <w:pPr>
+        <w:pStyle w:val="Textbody"/>
+      </w:pPr>
+      <w:bookmarkStart w:id="20" w:name="_GoBack"/>
+      <w:bookmarkEnd w:id="20"/>
       <w:r>
         <w:t xml:space="preserve">The ancillary messages are very bulky in nature. </w:t>
       </w:r>

</xml_diff>

<commit_message>
- Committing the fix for the bug SH-100003: Ancillary message is received in the NORMAL_MODE in the Communication Manager library for the test lib app - Tested with Ancillary Communication using the test library apps
</commit_message>
<xml_diff>
--- a/SmartHome/SoftwareDesignSpecifications.docx
+++ b/SmartHome/SoftwareDesignSpecifications.docx
@@ -3882,7 +3882,22 @@
         <w:t>All the Master instances regardless of the type share many internal tables like UID table. This allows to avoid running the protocol for each master instances again for a UID which allows for faster convergence. If a UID has already been discovered/learnt by a Master Instance, that knowledge can be used by other Master instances to start serving the UID as fast as possible.</w:t>
       </w:r>
       <w:r>
-        <w:t xml:space="preserve"> Also, every master instance run on its own set of worker threads, has its own send/</w:t>
+        <w:t xml:space="preserve"> Also, every master instance run on its own set of worker threads, has </w:t>
+      </w:r>
+      <w:proofErr w:type="spellStart"/>
+      <w:r>
+        <w:t>its</w:t>
+      </w:r>
+      <w:r>
+        <w:rPr>
+          <w:b/>
+          <w:bCs/>
+        </w:rPr>
+        <w:t>z</w:t>
+      </w:r>
+      <w:proofErr w:type="spellEnd"/>
+      <w:r>
+        <w:t xml:space="preserve"> own send/</w:t>
       </w:r>
       <w:proofErr w:type="spellStart"/>
       <w:r>
@@ -3909,10 +3924,7 @@
         <w:t>To reduce the number of workers threads, an option</w:t>
       </w:r>
       <w:r>
-        <w:t xml:space="preserve"> </w:t>
-      </w:r>
-      <w:r>
-        <w:t>called Load sharing</w:t>
+        <w:t xml:space="preserve"> called Load sharing</w:t>
       </w:r>
       <w:r>
         <w:t xml:space="preserve"> is added to the Communication Manager to share many worker threads in multi-master scenario. With this option enabled</w:t>
@@ -4331,8 +4343,6 @@
       <w:pPr>
         <w:pStyle w:val="Textbody"/>
       </w:pPr>
-      <w:bookmarkStart w:id="20" w:name="_GoBack"/>
-      <w:bookmarkEnd w:id="20"/>
       <w:r>
         <w:t xml:space="preserve">The ancillary messages are very bulky in nature. </w:t>
       </w:r>
@@ -4346,11 +4356,100 @@
     <w:p>
       <w:pPr>
         <w:pStyle w:val="Textbody"/>
+      </w:pPr>
+      <w:r>
         <w:rPr>
           <w:b/>
           <w:bCs/>
         </w:rPr>
-      </w:pPr>
+        <w:t>Note</w:t>
+      </w:r>
+      <w:r>
+        <w:t xml:space="preserve">: Ancillary Communication cannot exist as standalone in a client application. They need to co-exist with the Normal mode of Communication. </w:t>
+      </w:r>
+      <w:r>
+        <w:t xml:space="preserve">Ancillary messages </w:t>
+      </w:r>
+      <w:r>
+        <w:t>don’t</w:t>
+      </w:r>
+      <w:r>
+        <w:t xml:space="preserve"> participate in</w:t>
+      </w:r>
+      <w:r>
+        <w:t xml:space="preserve"> Communication Manager</w:t>
+      </w:r>
+      <w:r>
+        <w:t xml:space="preserve"> protoco</w:t>
+      </w:r>
+      <w:r>
+        <w:t>l. Hence when the Ancillary Communication needs the help of Normal Communication channel to bypass the protocol and make their end points discoverable by the Communication Manager.</w:t>
+      </w:r>
+      <w:r>
+        <w:t xml:space="preserve"> The Communication Manager uses </w:t>
+      </w:r>
+      <w:r>
+        <w:t>Protocol</w:t>
+      </w:r>
+      <w:r>
+        <w:t xml:space="preserve"> Message</w:t>
+      </w:r>
+      <w:r>
+        <w:t xml:space="preserve"> with a sub type as Ancillary Learning</w:t>
+      </w:r>
+      <w:r>
+        <w:t xml:space="preserve"> to </w:t>
+      </w:r>
+      <w:r>
+        <w:t>learn about</w:t>
+      </w:r>
+      <w:r>
+        <w:t xml:space="preserve"> the Ancillary Server FDs corresponding to the UIDs.</w:t>
+      </w:r>
+      <w:r>
+        <w:t xml:space="preserve"> When client A wants to send an Ancillary message to client B, both the clients should have been discovered by the Server. Now when the Server receives the Ancillary message from A destined to B, it first populates the existing protocol table of A with the Server FD corresponding to the Ancillary Communication channel. If the protocol table doesn’t exist for A or B, the Server will simply drop the Ancillary message. Now the Server will send a </w:t>
+      </w:r>
+      <w:r>
+        <w:t>Protocol</w:t>
+      </w:r>
+      <w:r>
+        <w:t xml:space="preserve"> Message </w:t>
+      </w:r>
+      <w:r>
+        <w:t xml:space="preserve">with </w:t>
+      </w:r>
+      <w:r>
+        <w:t>a sub type as Ancillary Learning</w:t>
+      </w:r>
+      <w:r>
+        <w:t xml:space="preserve"> </w:t>
+      </w:r>
+      <w:r>
+        <w:t xml:space="preserve">to Client B asking it to send a dummy Ancillary message with the </w:t>
+      </w:r>
+      <w:proofErr w:type="spellStart"/>
+      <w:r>
+        <w:t>Dest</w:t>
+      </w:r>
+      <w:proofErr w:type="spellEnd"/>
+      <w:r>
+        <w:t xml:space="preserve"> UID of Communication Manager itself. When the Client B responds with an Ancillary message, the Server will populate the protocol table entry of B with the Server FD.</w:t>
+      </w:r>
+      <w:r>
+        <w:t xml:space="preserve"> </w:t>
+      </w:r>
+      <w:r>
+        <w:t>Now the Server will forward the saved Ancillary message to B, using the Server FD it has learnt. From this point onwards, the Ancillary message Communication will be faster since the Server has learnt the Server FDs of Ancillary Communication channel of both the clients.</w:t>
+      </w:r>
+      <w:r>
+        <w:t xml:space="preserve"> </w:t>
+      </w:r>
+      <w:r>
+        <w:t>If the Client B, doesn’t have Ancillary Communication open, it will send back a negative response.</w:t>
+      </w:r>
+      <w:r>
+        <w:t xml:space="preserve"> In that case, the Server will drop the saved Ancillary message from Client A and inform it that client B doesn’t have the capability to receive Ancillary message.</w:t>
+      </w:r>
     </w:p>
     <w:p>
       <w:pPr>
@@ -4360,30 +4459,30 @@
           <w:bCs/>
         </w:rPr>
       </w:pPr>
-      <w:r>
+    </w:p>
+    <w:p>
+      <w:pPr>
+        <w:pStyle w:val="Textbody"/>
         <w:rPr>
           <w:b/>
           <w:bCs/>
         </w:rPr>
-        <w:t>Communication Manager Overlay Protocols:</w:t>
-      </w:r>
-    </w:p>
-    <w:p>
-      <w:pPr>
-        <w:pStyle w:val="Textbody"/>
-      </w:pPr>
-      <w:r>
-        <w:t>Communication Manager allows to implement custom overlay protocol messaging on top of it. One such fine example is SCOM.</w:t>
-      </w:r>
-    </w:p>
-    <w:p>
-      <w:pPr>
-        <w:pStyle w:val="Textbody"/>
+      </w:pPr>
+      <w:r>
         <w:rPr>
           <w:b/>
           <w:bCs/>
         </w:rPr>
-      </w:pPr>
+        <w:t>Communication Manager Overlay Protocols:</w:t>
+      </w:r>
+    </w:p>
+    <w:p>
+      <w:pPr>
+        <w:pStyle w:val="Textbody"/>
+      </w:pPr>
+      <w:r>
+        <w:t>Communication Manager allows to implement custom overlay protocol messaging on top of it. One such fine example is SCOM.</w:t>
+      </w:r>
     </w:p>
     <w:p>
       <w:pPr>
@@ -4393,11 +4492,20 @@
           <w:bCs/>
         </w:rPr>
       </w:pPr>
-      <w:r>
+    </w:p>
+    <w:p>
+      <w:pPr>
+        <w:pStyle w:val="Textbody"/>
         <w:rPr>
           <w:b/>
           <w:bCs/>
         </w:rPr>
+      </w:pPr>
+      <w:r>
+        <w:rPr>
+          <w:b/>
+          <w:bCs/>
+        </w:rPr>
         <w:t>System Messages:</w:t>
       </w:r>
     </w:p>
@@ -4406,19 +4514,15 @@
         <w:pStyle w:val="Textbody"/>
       </w:pPr>
       <w:r>
+        <w:lastRenderedPageBreak/>
         <w:t xml:space="preserve">These are special messages sent only by the infra modules to other infra modules or user apps. These are usually high priority messages </w:t>
       </w:r>
       <w:r>
         <w:t xml:space="preserve">on </w:t>
       </w:r>
       <w:r>
-        <w:t xml:space="preserve">which the recipients have to usually take </w:t>
-      </w:r>
-      <w:proofErr w:type="gramStart"/>
-      <w:r>
-        <w:t>actions.</w:t>
-      </w:r>
-      <w:proofErr w:type="gramEnd"/>
+        <w:t>which the recipients have to usually take actions.</w:t>
+      </w:r>
       <w:r>
         <w:t xml:space="preserve"> One example of system messages </w:t>
       </w:r>
@@ -4634,13 +4738,31 @@
       <w:pPr>
         <w:pStyle w:val="Heading3"/>
       </w:pPr>
-      <w:bookmarkStart w:id="21" w:name="__RefHeading___Toc553_977347443"/>
-      <w:bookmarkStart w:id="22" w:name="_Toc36401711"/>
+      <w:bookmarkStart w:id="20" w:name="__RefHeading___Toc553_977347443"/>
+      <w:bookmarkStart w:id="21" w:name="_Toc36401711"/>
       <w:r>
         <w:t>Database Manager</w:t>
       </w:r>
+      <w:bookmarkEnd w:id="20"/>
       <w:bookmarkEnd w:id="21"/>
+    </w:p>
+    <w:p>
+      <w:pPr>
+        <w:pStyle w:val="Textbody"/>
+      </w:pPr>
+    </w:p>
+    <w:p>
+      <w:pPr>
+        <w:pStyle w:val="Heading3"/>
+      </w:pPr>
+      <w:bookmarkStart w:id="22" w:name="__RefHeading___Toc555_977347443"/>
+      <w:bookmarkStart w:id="23" w:name="_Toc36401712"/>
+      <w:r>
+        <w:lastRenderedPageBreak/>
+        <w:t>App manager</w:t>
+      </w:r>
       <w:bookmarkEnd w:id="22"/>
+      <w:bookmarkEnd w:id="23"/>
     </w:p>
     <w:p>
       <w:pPr>
@@ -4651,79 +4773,62 @@
       <w:pPr>
         <w:pStyle w:val="Heading3"/>
       </w:pPr>
-      <w:bookmarkStart w:id="23" w:name="__RefHeading___Toc555_977347443"/>
-      <w:bookmarkStart w:id="24" w:name="_Toc36401712"/>
-      <w:r>
-        <w:t>App manager</w:t>
-      </w:r>
-      <w:bookmarkEnd w:id="23"/>
+      <w:bookmarkStart w:id="24" w:name="__RefHeading___Toc557_977347443"/>
+      <w:bookmarkStart w:id="25" w:name="_Toc36401713"/>
+      <w:r>
+        <w:t>Users Manager</w:t>
+      </w:r>
       <w:bookmarkEnd w:id="24"/>
-    </w:p>
-    <w:p>
-      <w:pPr>
-        <w:pStyle w:val="Textbody"/>
-      </w:pPr>
-    </w:p>
-    <w:p>
-      <w:pPr>
-        <w:pStyle w:val="Heading3"/>
-      </w:pPr>
-      <w:bookmarkStart w:id="25" w:name="__RefHeading___Toc557_977347443"/>
-      <w:bookmarkStart w:id="26" w:name="_Toc36401713"/>
-      <w:r>
-        <w:t>Users Manager</w:t>
-      </w:r>
       <w:bookmarkEnd w:id="25"/>
+    </w:p>
+    <w:p>
+      <w:pPr>
+        <w:pStyle w:val="Textbody"/>
+      </w:pPr>
+    </w:p>
+    <w:p>
+      <w:pPr>
+        <w:pStyle w:val="Textbody"/>
+      </w:pPr>
+    </w:p>
+    <w:p>
+      <w:pPr>
+        <w:pStyle w:val="Textbody"/>
+      </w:pPr>
+    </w:p>
+    <w:p>
+      <w:pPr>
+        <w:pStyle w:val="Heading2"/>
+      </w:pPr>
+      <w:bookmarkStart w:id="26" w:name="__RefHeading___Toc443_620586406"/>
+      <w:bookmarkStart w:id="27" w:name="_Toc36401714"/>
+      <w:r>
+        <w:t>Security</w:t>
+      </w:r>
       <w:bookmarkEnd w:id="26"/>
-    </w:p>
-    <w:p>
-      <w:pPr>
-        <w:pStyle w:val="Textbody"/>
-      </w:pPr>
-    </w:p>
-    <w:p>
-      <w:pPr>
-        <w:pStyle w:val="Textbody"/>
-      </w:pPr>
-    </w:p>
-    <w:p>
-      <w:pPr>
-        <w:pStyle w:val="Textbody"/>
-      </w:pPr>
-    </w:p>
-    <w:p>
-      <w:pPr>
-        <w:pStyle w:val="Heading2"/>
-      </w:pPr>
-      <w:bookmarkStart w:id="27" w:name="__RefHeading___Toc443_620586406"/>
-      <w:bookmarkStart w:id="28" w:name="_Toc36401714"/>
-      <w:r>
-        <w:t>Security</w:t>
-      </w:r>
       <w:bookmarkEnd w:id="27"/>
+    </w:p>
+    <w:p>
+      <w:pPr>
+        <w:pStyle w:val="Textbody"/>
+      </w:pPr>
+    </w:p>
+    <w:p>
+      <w:pPr>
+        <w:pStyle w:val="Textbody"/>
+      </w:pPr>
+    </w:p>
+    <w:p>
+      <w:pPr>
+        <w:pStyle w:val="Heading1"/>
+      </w:pPr>
+      <w:bookmarkStart w:id="28" w:name="__RefHeading___Toc437_620586406"/>
+      <w:bookmarkStart w:id="29" w:name="_Toc36401715"/>
+      <w:r>
+        <w:t>Quick Startup Guide</w:t>
+      </w:r>
       <w:bookmarkEnd w:id="28"/>
-    </w:p>
-    <w:p>
-      <w:pPr>
-        <w:pStyle w:val="Textbody"/>
-      </w:pPr>
-    </w:p>
-    <w:p>
-      <w:pPr>
-        <w:pStyle w:val="Textbody"/>
-      </w:pPr>
-    </w:p>
-    <w:p>
-      <w:pPr>
-        <w:pStyle w:val="Heading1"/>
-      </w:pPr>
-      <w:bookmarkStart w:id="29" w:name="__RefHeading___Toc437_620586406"/>
-      <w:bookmarkStart w:id="30" w:name="_Toc36401715"/>
-      <w:r>
-        <w:t>Quick Startup Guide</w:t>
-      </w:r>
       <w:bookmarkEnd w:id="29"/>
-      <w:bookmarkEnd w:id="30"/>
     </w:p>
     <w:p>
       <w:pPr>
@@ -4852,7 +4957,6 @@
         <w:pStyle w:val="Standard"/>
       </w:pPr>
       <w:r>
-        <w:lastRenderedPageBreak/>
         <w:t>- Set up the “Port Forwarding” rule on the home router to allow the external requests to the Smart Home system.</w:t>
       </w:r>
     </w:p>
@@ -4865,13 +4969,13 @@
       <w:pPr>
         <w:pStyle w:val="Heading1"/>
       </w:pPr>
-      <w:bookmarkStart w:id="31" w:name="__RefHeading___Toc123_620586406"/>
-      <w:bookmarkStart w:id="32" w:name="_Toc36401716"/>
+      <w:bookmarkStart w:id="30" w:name="__RefHeading___Toc123_620586406"/>
+      <w:bookmarkStart w:id="31" w:name="_Toc36401716"/>
       <w:r>
         <w:t>Resources</w:t>
       </w:r>
+      <w:bookmarkEnd w:id="30"/>
       <w:bookmarkEnd w:id="31"/>
-      <w:bookmarkEnd w:id="32"/>
     </w:p>
     <w:p>
       <w:pPr>

</xml_diff>

<commit_message>
- Fix for SH-100006 - Tested the Ancillary messages getting delivered from shell app to the test app
</commit_message>
<xml_diff>
--- a/SmartHome/SoftwareDesignSpecifications.docx
+++ b/SmartHome/SoftwareDesignSpecifications.docx
@@ -1877,15 +1877,7 @@
         <w:pStyle w:val="Standard"/>
       </w:pPr>
       <w:r>
-        <w:t xml:space="preserve">config </w:t>
-      </w:r>
-      <w:proofErr w:type="gramStart"/>
-      <w:r>
-        <w:t>files :</w:t>
-      </w:r>
-      <w:proofErr w:type="gramEnd"/>
-      <w:r>
-        <w:t xml:space="preserve"> /</w:t>
+        <w:t>config files : /</w:t>
       </w:r>
       <w:proofErr w:type="spellStart"/>
       <w:r>
@@ -1914,15 +1906,7 @@
         <w:pStyle w:val="Standard"/>
       </w:pPr>
       <w:r>
-        <w:t xml:space="preserve">log </w:t>
-      </w:r>
-      <w:proofErr w:type="gramStart"/>
-      <w:r>
-        <w:t>file :</w:t>
-      </w:r>
-      <w:proofErr w:type="gramEnd"/>
-      <w:r>
-        <w:t xml:space="preserve"> /var/log/</w:t>
+        <w:t>log file : /var/log/</w:t>
       </w:r>
       <w:proofErr w:type="spellStart"/>
       <w:r>
@@ -1971,15 +1955,7 @@
       </w:r>
       <w:proofErr w:type="spellEnd"/>
       <w:r>
-        <w:t xml:space="preserve"> C++ client </w:t>
-      </w:r>
-      <w:proofErr w:type="gramStart"/>
-      <w:r>
-        <w:t>code :</w:t>
-      </w:r>
-      <w:proofErr w:type="gramEnd"/>
-      <w:r>
-        <w:t xml:space="preserve"> </w:t>
+        <w:t xml:space="preserve"> C++ client code : </w:t>
       </w:r>
       <w:hyperlink r:id="rId8" w:history="1">
         <w:r>
@@ -2200,7 +2176,6 @@
         <w:t xml:space="preserve">   - use the '-</w:t>
       </w:r>
       <w:proofErr w:type="spellStart"/>
-      <w:proofErr w:type="gramStart"/>
       <w:r>
         <w:t>Wl</w:t>
       </w:r>
@@ -2209,7 +2184,6 @@
         <w:t>,-</w:t>
       </w:r>
       <w:proofErr w:type="spellStart"/>
-      <w:proofErr w:type="gramEnd"/>
       <w:r>
         <w:t>rpath</w:t>
       </w:r>
@@ -2271,17 +2245,12 @@
         <w:t xml:space="preserve">more information, such as the </w:t>
       </w:r>
       <w:proofErr w:type="spellStart"/>
-      <w:proofErr w:type="gramStart"/>
       <w:r>
         <w:t>ld</w:t>
       </w:r>
       <w:proofErr w:type="spellEnd"/>
       <w:r>
-        <w:t>(</w:t>
-      </w:r>
-      <w:proofErr w:type="gramEnd"/>
-      <w:r>
-        <w:t>1) and ld.so(8) manual pages.</w:t>
+        <w:t>(1) and ld.so(8) manual pages.</w:t>
       </w:r>
     </w:p>
     <w:p>
@@ -2296,13 +2265,8 @@
       <w:pPr>
         <w:pStyle w:val="Textbody"/>
       </w:pPr>
-      <w:proofErr w:type="gramStart"/>
-      <w:r>
-        <w:t>make[</w:t>
-      </w:r>
-      <w:proofErr w:type="gramEnd"/>
-      <w:r>
-        <w:t>2]: Nothing to be done for 'install-data-am'.</w:t>
+      <w:r>
+        <w:t>make[2]: Nothing to be done for 'install-data-am'.</w:t>
       </w:r>
     </w:p>
     <w:p>
@@ -2614,13 +2578,11 @@
       </w:pPr>
       <w:bookmarkStart w:id="14" w:name="__RefHeading___Toc445_620586406"/>
       <w:bookmarkStart w:id="15" w:name="_Toc36401708"/>
-      <w:proofErr w:type="gramStart"/>
       <w:r>
         <w:t>Modules :</w:t>
       </w:r>
       <w:bookmarkEnd w:id="14"/>
       <w:bookmarkEnd w:id="15"/>
-      <w:proofErr w:type="gramEnd"/>
     </w:p>
     <w:p>
       <w:pPr>
@@ -2694,23 +2656,13 @@
         <w:pStyle w:val="Textbody"/>
       </w:pPr>
       <w:r>
-        <w:t xml:space="preserve">- The deletion of clients should be </w:t>
-      </w:r>
-      <w:proofErr w:type="gramStart"/>
-      <w:r>
-        <w:t>more smarter</w:t>
-      </w:r>
-      <w:proofErr w:type="gramEnd"/>
-      <w:r>
-        <w:t xml:space="preserve">. There has to be </w:t>
-      </w:r>
-      <w:proofErr w:type="spellStart"/>
-      <w:proofErr w:type="gramStart"/>
+        <w:t xml:space="preserve">- The deletion of clients should be more smarter. There has to be </w:t>
+      </w:r>
+      <w:proofErr w:type="spellStart"/>
       <w:r>
         <w:t>a</w:t>
       </w:r>
       <w:proofErr w:type="spellEnd"/>
-      <w:proofErr w:type="gramEnd"/>
       <w:r>
         <w:t xml:space="preserve"> option to notify the clients, so that the clients can finish and respond back to the </w:t>
       </w:r>
@@ -4028,23 +3980,7 @@
         <w:pStyle w:val="Textbody"/>
       </w:pPr>
       <w:r>
-        <w:t xml:space="preserve">IDS is mainly used for inter-system communication. The IDS </w:t>
-      </w:r>
-      <w:proofErr w:type="gramStart"/>
-      <w:r>
-        <w:t>has</w:t>
-      </w:r>
-      <w:proofErr w:type="gramEnd"/>
-      <w:r>
-        <w:t xml:space="preserve"> a sender/receiver role. When a client wants to send a message to a client in another system, it sends the message first to the IDS on the same system. The IDS now </w:t>
-      </w:r>
-      <w:proofErr w:type="gramStart"/>
-      <w:r>
-        <w:t>sends</w:t>
-      </w:r>
-      <w:proofErr w:type="gramEnd"/>
-      <w:r>
-        <w:t xml:space="preserve"> this message to the IDS receiver on the other system, which in turn will deliver the message to the </w:t>
+        <w:t xml:space="preserve">IDS is mainly used for inter-system communication. The IDS has a sender/receiver role. When a client wants to send a message to a client in another system, it sends the message first to the IDS on the same system. The IDS now sends this message to the IDS receiver on the other system, which in turn will deliver the message to the </w:t>
       </w:r>
       <w:proofErr w:type="spellStart"/>
       <w:r>
@@ -4383,7 +4319,7 @@
         <w:t xml:space="preserve"> protoco</w:t>
       </w:r>
       <w:r>
-        <w:t>l. Hence when the Ancillary Communication needs the help of Normal Communication channel to bypass the protocol and make their end points discoverable by the Communication Manager.</w:t>
+        <w:t>l. Hence the Ancillary Communication needs the help of Normal Communication channel to bypass the protocol and make their end points discoverable by the Communication Manager.</w:t>
       </w:r>
       <w:r>
         <w:t xml:space="preserve"> The Communication Manager uses </w:t>
@@ -4416,39 +4352,27 @@
         <w:t xml:space="preserve"> Message </w:t>
       </w:r>
       <w:r>
-        <w:t xml:space="preserve">with </w:t>
-      </w:r>
-      <w:r>
-        <w:t>a sub type as Ancillary Learning</w:t>
+        <w:t xml:space="preserve">with a sub type as Ancillary Learning </w:t>
+      </w:r>
+      <w:r>
+        <w:t xml:space="preserve">to Client B asking it to send a dummy Ancillary message with the </w:t>
+      </w:r>
+      <w:proofErr w:type="spellStart"/>
+      <w:r>
+        <w:t>Dest</w:t>
+      </w:r>
+      <w:proofErr w:type="spellEnd"/>
+      <w:r>
+        <w:t xml:space="preserve"> UID of Communication Manager itself. When the Client B responds with an Ancillary message, the Server will populate the protocol table entry of B with the Server FD.</w:t>
       </w:r>
       <w:r>
         <w:t xml:space="preserve"> </w:t>
       </w:r>
       <w:r>
-        <w:t xml:space="preserve">to Client B asking it to send a dummy Ancillary message with the </w:t>
-      </w:r>
-      <w:proofErr w:type="spellStart"/>
-      <w:r>
-        <w:t>Dest</w:t>
-      </w:r>
-      <w:proofErr w:type="spellEnd"/>
-      <w:r>
-        <w:t xml:space="preserve"> UID of Communication Manager itself. When the Client B responds with an Ancillary message, the Server will populate the protocol table entry of B with the Server FD.</w:t>
-      </w:r>
-      <w:r>
-        <w:t xml:space="preserve"> </w:t>
-      </w:r>
-      <w:r>
         <w:t>Now the Server will forward the saved Ancillary message to B, using the Server FD it has learnt. From this point onwards, the Ancillary message Communication will be faster since the Server has learnt the Server FDs of Ancillary Communication channel of both the clients.</w:t>
       </w:r>
       <w:r>
-        <w:t xml:space="preserve"> </w:t>
-      </w:r>
-      <w:r>
-        <w:t>If the Client B, doesn’t have Ancillary Communication open, it will send back a negative response.</w:t>
-      </w:r>
-      <w:r>
-        <w:t xml:space="preserve"> In that case, the Server will drop the saved Ancillary message from Client A and inform it that client B doesn’t have the capability to receive Ancillary message.</w:t>
+        <w:t xml:space="preserve"> If the Client B, doesn’t have Ancillary Communication open, it will send back a negative response. In that case, the Server will drop the saved Ancillary message from Client A and inform it that client B doesn’t have the capability to receive Ancillary message.</w:t>
       </w:r>
     </w:p>
     <w:p>

</xml_diff>

<commit_message>
Changes made in macbook pro. Dont rememmber the exact changes
</commit_message>
<xml_diff>
--- a/SmartHome/SoftwareDesignSpecifications.docx
+++ b/SmartHome/SoftwareDesignSpecifications.docx
@@ -33,7 +33,11 @@
           <w:tab w:val="right" w:leader="dot" w:pos="9962"/>
         </w:tabs>
         <w:rPr>
+          <w:rFonts w:asciiTheme="minorHAnsi" w:eastAsiaTheme="minorEastAsia" w:hAnsiTheme="minorHAnsi" w:cstheme="minorBidi"/>
           <w:noProof/>
+          <w:kern w:val="0"/>
+          <w:szCs w:val="24"/>
+          <w:lang w:eastAsia="en-US" w:bidi="ar-SA"/>
         </w:rPr>
       </w:pPr>
       <w:r>
@@ -55,7 +59,7 @@
         </w:rPr>
         <w:fldChar w:fldCharType="separate"/>
       </w:r>
-      <w:hyperlink w:anchor="_Toc36401701" w:history="1">
+      <w:hyperlink w:anchor="_Toc67232664" w:history="1">
         <w:r>
           <w:rPr>
             <w:rStyle w:val="Hyperlink"/>
@@ -79,7 +83,7 @@
           <w:rPr>
             <w:noProof/>
           </w:rPr>
-          <w:instrText xml:space="preserve"> PAGEREF _Toc36401701 \h </w:instrText>
+          <w:instrText xml:space="preserve"> PAGEREF _Toc67232664 \h </w:instrText>
         </w:r>
         <w:r>
           <w:rPr>
@@ -113,10 +117,14 @@
           <w:tab w:val="right" w:leader="dot" w:pos="9962"/>
         </w:tabs>
         <w:rPr>
+          <w:rFonts w:asciiTheme="minorHAnsi" w:eastAsiaTheme="minorEastAsia" w:hAnsiTheme="minorHAnsi" w:cstheme="minorBidi"/>
           <w:noProof/>
-        </w:rPr>
-      </w:pPr>
-      <w:hyperlink w:anchor="_Toc36401702" w:history="1">
+          <w:kern w:val="0"/>
+          <w:szCs w:val="24"/>
+          <w:lang w:eastAsia="en-US" w:bidi="ar-SA"/>
+        </w:rPr>
+      </w:pPr>
+      <w:hyperlink w:anchor="_Toc67232665" w:history="1">
         <w:r>
           <w:rPr>
             <w:rStyle w:val="Hyperlink"/>
@@ -140,7 +148,7 @@
           <w:rPr>
             <w:noProof/>
           </w:rPr>
-          <w:instrText xml:space="preserve"> PAGEREF _Toc36401702 \h </w:instrText>
+          <w:instrText xml:space="preserve"> PAGEREF _Toc67232665 \h </w:instrText>
         </w:r>
         <w:r>
           <w:rPr>
@@ -174,10 +182,14 @@
           <w:tab w:val="right" w:leader="dot" w:pos="9962"/>
         </w:tabs>
         <w:rPr>
+          <w:rFonts w:asciiTheme="minorHAnsi" w:eastAsiaTheme="minorEastAsia" w:hAnsiTheme="minorHAnsi" w:cstheme="minorBidi"/>
           <w:noProof/>
-        </w:rPr>
-      </w:pPr>
-      <w:hyperlink w:anchor="_Toc36401703" w:history="1">
+          <w:kern w:val="0"/>
+          <w:szCs w:val="24"/>
+          <w:lang w:eastAsia="en-US" w:bidi="ar-SA"/>
+        </w:rPr>
+      </w:pPr>
+      <w:hyperlink w:anchor="_Toc67232666" w:history="1">
         <w:r>
           <w:rPr>
             <w:rStyle w:val="Hyperlink"/>
@@ -201,7 +213,7 @@
           <w:rPr>
             <w:noProof/>
           </w:rPr>
-          <w:instrText xml:space="preserve"> PAGEREF _Toc36401703 \h </w:instrText>
+          <w:instrText xml:space="preserve"> PAGEREF _Toc67232666 \h </w:instrText>
         </w:r>
         <w:r>
           <w:rPr>
@@ -235,10 +247,14 @@
           <w:tab w:val="right" w:leader="dot" w:pos="9962"/>
         </w:tabs>
         <w:rPr>
+          <w:rFonts w:asciiTheme="minorHAnsi" w:eastAsiaTheme="minorEastAsia" w:hAnsiTheme="minorHAnsi" w:cstheme="minorBidi"/>
           <w:noProof/>
-        </w:rPr>
-      </w:pPr>
-      <w:hyperlink w:anchor="_Toc36401704" w:history="1">
+          <w:kern w:val="0"/>
+          <w:szCs w:val="24"/>
+          <w:lang w:eastAsia="en-US" w:bidi="ar-SA"/>
+        </w:rPr>
+      </w:pPr>
+      <w:hyperlink w:anchor="_Toc67232667" w:history="1">
         <w:r>
           <w:rPr>
             <w:rStyle w:val="Hyperlink"/>
@@ -262,7 +278,7 @@
           <w:rPr>
             <w:noProof/>
           </w:rPr>
-          <w:instrText xml:space="preserve"> PAGEREF _Toc36401704 \h </w:instrText>
+          <w:instrText xml:space="preserve"> PAGEREF _Toc67232667 \h </w:instrText>
         </w:r>
         <w:r>
           <w:rPr>
@@ -296,10 +312,14 @@
           <w:tab w:val="right" w:leader="dot" w:pos="9962"/>
         </w:tabs>
         <w:rPr>
+          <w:rFonts w:asciiTheme="minorHAnsi" w:eastAsiaTheme="minorEastAsia" w:hAnsiTheme="minorHAnsi" w:cstheme="minorBidi"/>
           <w:noProof/>
-        </w:rPr>
-      </w:pPr>
-      <w:hyperlink w:anchor="_Toc36401705" w:history="1">
+          <w:kern w:val="0"/>
+          <w:szCs w:val="24"/>
+          <w:lang w:eastAsia="en-US" w:bidi="ar-SA"/>
+        </w:rPr>
+      </w:pPr>
+      <w:hyperlink w:anchor="_Toc67232668" w:history="1">
         <w:r>
           <w:rPr>
             <w:rStyle w:val="Hyperlink"/>
@@ -323,7 +343,7 @@
           <w:rPr>
             <w:noProof/>
           </w:rPr>
-          <w:instrText xml:space="preserve"> PAGEREF _Toc36401705 \h </w:instrText>
+          <w:instrText xml:space="preserve"> PAGEREF _Toc67232668 \h </w:instrText>
         </w:r>
         <w:r>
           <w:rPr>
@@ -357,10 +377,14 @@
           <w:tab w:val="right" w:leader="dot" w:pos="9962"/>
         </w:tabs>
         <w:rPr>
+          <w:rFonts w:asciiTheme="minorHAnsi" w:eastAsiaTheme="minorEastAsia" w:hAnsiTheme="minorHAnsi" w:cstheme="minorBidi"/>
           <w:noProof/>
-        </w:rPr>
-      </w:pPr>
-      <w:hyperlink w:anchor="_Toc36401706" w:history="1">
+          <w:kern w:val="0"/>
+          <w:szCs w:val="24"/>
+          <w:lang w:eastAsia="en-US" w:bidi="ar-SA"/>
+        </w:rPr>
+      </w:pPr>
+      <w:hyperlink w:anchor="_Toc67232669" w:history="1">
         <w:r>
           <w:rPr>
             <w:rStyle w:val="Hyperlink"/>
@@ -384,7 +408,7 @@
           <w:rPr>
             <w:noProof/>
           </w:rPr>
-          <w:instrText xml:space="preserve"> PAGEREF _Toc36401706 \h </w:instrText>
+          <w:instrText xml:space="preserve"> PAGEREF _Toc67232669 \h </w:instrText>
         </w:r>
         <w:r>
           <w:rPr>
@@ -418,10 +442,14 @@
           <w:tab w:val="right" w:leader="dot" w:pos="9962"/>
         </w:tabs>
         <w:rPr>
+          <w:rFonts w:asciiTheme="minorHAnsi" w:eastAsiaTheme="minorEastAsia" w:hAnsiTheme="minorHAnsi" w:cstheme="minorBidi"/>
           <w:noProof/>
-        </w:rPr>
-      </w:pPr>
-      <w:hyperlink w:anchor="_Toc36401707" w:history="1">
+          <w:kern w:val="0"/>
+          <w:szCs w:val="24"/>
+          <w:lang w:eastAsia="en-US" w:bidi="ar-SA"/>
+        </w:rPr>
+      </w:pPr>
+      <w:hyperlink w:anchor="_Toc67232670" w:history="1">
         <w:r>
           <w:rPr>
             <w:rStyle w:val="Hyperlink"/>
@@ -445,7 +473,7 @@
           <w:rPr>
             <w:noProof/>
           </w:rPr>
-          <w:instrText xml:space="preserve"> PAGEREF _Toc36401707 \h </w:instrText>
+          <w:instrText xml:space="preserve"> PAGEREF _Toc67232670 \h </w:instrText>
         </w:r>
         <w:r>
           <w:rPr>
@@ -479,10 +507,14 @@
           <w:tab w:val="right" w:leader="dot" w:pos="9962"/>
         </w:tabs>
         <w:rPr>
+          <w:rFonts w:asciiTheme="minorHAnsi" w:eastAsiaTheme="minorEastAsia" w:hAnsiTheme="minorHAnsi" w:cstheme="minorBidi"/>
           <w:noProof/>
-        </w:rPr>
-      </w:pPr>
-      <w:hyperlink w:anchor="_Toc36401708" w:history="1">
+          <w:kern w:val="0"/>
+          <w:szCs w:val="24"/>
+          <w:lang w:eastAsia="en-US" w:bidi="ar-SA"/>
+        </w:rPr>
+      </w:pPr>
+      <w:hyperlink w:anchor="_Toc67232671" w:history="1">
         <w:r>
           <w:rPr>
             <w:rStyle w:val="Hyperlink"/>
@@ -506,7 +538,7 @@
           <w:rPr>
             <w:noProof/>
           </w:rPr>
-          <w:instrText xml:space="preserve"> PAGEREF _Toc36401708 \h </w:instrText>
+          <w:instrText xml:space="preserve"> PAGEREF _Toc67232671 \h </w:instrText>
         </w:r>
         <w:r>
           <w:rPr>
@@ -540,10 +572,14 @@
           <w:tab w:val="right" w:leader="dot" w:pos="9962"/>
         </w:tabs>
         <w:rPr>
+          <w:rFonts w:asciiTheme="minorHAnsi" w:eastAsiaTheme="minorEastAsia" w:hAnsiTheme="minorHAnsi" w:cstheme="minorBidi"/>
           <w:noProof/>
-        </w:rPr>
-      </w:pPr>
-      <w:hyperlink w:anchor="_Toc36401709" w:history="1">
+          <w:kern w:val="0"/>
+          <w:szCs w:val="24"/>
+          <w:lang w:eastAsia="en-US" w:bidi="ar-SA"/>
+        </w:rPr>
+      </w:pPr>
+      <w:hyperlink w:anchor="_Toc67232672" w:history="1">
         <w:r>
           <w:rPr>
             <w:rStyle w:val="Hyperlink"/>
@@ -567,7 +603,7 @@
           <w:rPr>
             <w:noProof/>
           </w:rPr>
-          <w:instrText xml:space="preserve"> PAGEREF _Toc36401709 \h </w:instrText>
+          <w:instrText xml:space="preserve"> PAGEREF _Toc67232672 \h </w:instrText>
         </w:r>
         <w:r>
           <w:rPr>
@@ -601,10 +637,14 @@
           <w:tab w:val="right" w:leader="dot" w:pos="9962"/>
         </w:tabs>
         <w:rPr>
+          <w:rFonts w:asciiTheme="minorHAnsi" w:eastAsiaTheme="minorEastAsia" w:hAnsiTheme="minorHAnsi" w:cstheme="minorBidi"/>
           <w:noProof/>
-        </w:rPr>
-      </w:pPr>
-      <w:hyperlink w:anchor="_Toc36401710" w:history="1">
+          <w:kern w:val="0"/>
+          <w:szCs w:val="24"/>
+          <w:lang w:eastAsia="en-US" w:bidi="ar-SA"/>
+        </w:rPr>
+      </w:pPr>
+      <w:hyperlink w:anchor="_Toc67232673" w:history="1">
         <w:r>
           <w:rPr>
             <w:rStyle w:val="Hyperlink"/>
@@ -628,7 +668,7 @@
           <w:rPr>
             <w:noProof/>
           </w:rPr>
-          <w:instrText xml:space="preserve"> PAGEREF _Toc36401710 \h </w:instrText>
+          <w:instrText xml:space="preserve"> PAGEREF _Toc67232673 \h </w:instrText>
         </w:r>
         <w:r>
           <w:rPr>
@@ -662,10 +702,14 @@
           <w:tab w:val="right" w:leader="dot" w:pos="9962"/>
         </w:tabs>
         <w:rPr>
+          <w:rFonts w:asciiTheme="minorHAnsi" w:eastAsiaTheme="minorEastAsia" w:hAnsiTheme="minorHAnsi" w:cstheme="minorBidi"/>
           <w:noProof/>
-        </w:rPr>
-      </w:pPr>
-      <w:hyperlink w:anchor="_Toc36401711" w:history="1">
+          <w:kern w:val="0"/>
+          <w:szCs w:val="24"/>
+          <w:lang w:eastAsia="en-US" w:bidi="ar-SA"/>
+        </w:rPr>
+      </w:pPr>
+      <w:hyperlink w:anchor="_Toc67232674" w:history="1">
         <w:r>
           <w:rPr>
             <w:rStyle w:val="Hyperlink"/>
@@ -689,7 +733,7 @@
           <w:rPr>
             <w:noProof/>
           </w:rPr>
-          <w:instrText xml:space="preserve"> PAGEREF _Toc36401711 \h </w:instrText>
+          <w:instrText xml:space="preserve"> PAGEREF _Toc67232674 \h </w:instrText>
         </w:r>
         <w:r>
           <w:rPr>
@@ -706,7 +750,7 @@
           <w:rPr>
             <w:noProof/>
           </w:rPr>
-          <w:t>11</w:t>
+          <w:t>12</w:t>
         </w:r>
         <w:r>
           <w:rPr>
@@ -723,10 +767,14 @@
           <w:tab w:val="right" w:leader="dot" w:pos="9962"/>
         </w:tabs>
         <w:rPr>
+          <w:rFonts w:asciiTheme="minorHAnsi" w:eastAsiaTheme="minorEastAsia" w:hAnsiTheme="minorHAnsi" w:cstheme="minorBidi"/>
           <w:noProof/>
-        </w:rPr>
-      </w:pPr>
-      <w:hyperlink w:anchor="_Toc36401712" w:history="1">
+          <w:kern w:val="0"/>
+          <w:szCs w:val="24"/>
+          <w:lang w:eastAsia="en-US" w:bidi="ar-SA"/>
+        </w:rPr>
+      </w:pPr>
+      <w:hyperlink w:anchor="_Toc67232675" w:history="1">
         <w:r>
           <w:rPr>
             <w:rStyle w:val="Hyperlink"/>
@@ -750,7 +798,7 @@
           <w:rPr>
             <w:noProof/>
           </w:rPr>
-          <w:instrText xml:space="preserve"> PAGEREF _Toc36401712 \h </w:instrText>
+          <w:instrText xml:space="preserve"> PAGEREF _Toc67232675 \h </w:instrText>
         </w:r>
         <w:r>
           <w:rPr>
@@ -767,7 +815,7 @@
           <w:rPr>
             <w:noProof/>
           </w:rPr>
-          <w:t>11</w:t>
+          <w:t>13</w:t>
         </w:r>
         <w:r>
           <w:rPr>
@@ -784,10 +832,14 @@
           <w:tab w:val="right" w:leader="dot" w:pos="9962"/>
         </w:tabs>
         <w:rPr>
+          <w:rFonts w:asciiTheme="minorHAnsi" w:eastAsiaTheme="minorEastAsia" w:hAnsiTheme="minorHAnsi" w:cstheme="minorBidi"/>
           <w:noProof/>
-        </w:rPr>
-      </w:pPr>
-      <w:hyperlink w:anchor="_Toc36401713" w:history="1">
+          <w:kern w:val="0"/>
+          <w:szCs w:val="24"/>
+          <w:lang w:eastAsia="en-US" w:bidi="ar-SA"/>
+        </w:rPr>
+      </w:pPr>
+      <w:hyperlink w:anchor="_Toc67232676" w:history="1">
         <w:r>
           <w:rPr>
             <w:rStyle w:val="Hyperlink"/>
@@ -811,7 +863,7 @@
           <w:rPr>
             <w:noProof/>
           </w:rPr>
-          <w:instrText xml:space="preserve"> PAGEREF _Toc36401713 \h </w:instrText>
+          <w:instrText xml:space="preserve"> PAGEREF _Toc67232676 \h </w:instrText>
         </w:r>
         <w:r>
           <w:rPr>
@@ -828,7 +880,7 @@
           <w:rPr>
             <w:noProof/>
           </w:rPr>
-          <w:t>11</w:t>
+          <w:t>13</w:t>
         </w:r>
         <w:r>
           <w:rPr>
@@ -845,15 +897,98 @@
           <w:tab w:val="right" w:leader="dot" w:pos="9962"/>
         </w:tabs>
         <w:rPr>
+          <w:rFonts w:asciiTheme="minorHAnsi" w:eastAsiaTheme="minorEastAsia" w:hAnsiTheme="minorHAnsi" w:cstheme="minorBidi"/>
           <w:noProof/>
-        </w:rPr>
-      </w:pPr>
-      <w:hyperlink w:anchor="_Toc36401714" w:history="1">
+          <w:kern w:val="0"/>
+          <w:szCs w:val="24"/>
+          <w:lang w:eastAsia="en-US" w:bidi="ar-SA"/>
+        </w:rPr>
+      </w:pPr>
+      <w:hyperlink w:anchor="_Toc67232677" w:history="1">
         <w:r>
           <w:rPr>
             <w:rStyle w:val="Hyperlink"/>
             <w:noProof/>
           </w:rPr>
+          <w:t>Libr</w:t>
+        </w:r>
+        <w:r>
+          <w:rPr>
+            <w:rStyle w:val="Hyperlink"/>
+            <w:noProof/>
+          </w:rPr>
+          <w:t>a</w:t>
+        </w:r>
+        <w:r>
+          <w:rPr>
+            <w:rStyle w:val="Hyperlink"/>
+            <w:noProof/>
+          </w:rPr>
+          <w:t>ries</w:t>
+        </w:r>
+        <w:r>
+          <w:rPr>
+            <w:noProof/>
+          </w:rPr>
+          <w:tab/>
+        </w:r>
+        <w:r>
+          <w:rPr>
+            <w:noProof/>
+          </w:rPr>
+          <w:fldChar w:fldCharType="begin"/>
+        </w:r>
+        <w:r>
+          <w:rPr>
+            <w:noProof/>
+          </w:rPr>
+          <w:instrText xml:space="preserve"> PAGEREF _Toc67232677 \h </w:instrText>
+        </w:r>
+        <w:r>
+          <w:rPr>
+            <w:noProof/>
+          </w:rPr>
+        </w:r>
+        <w:r>
+          <w:rPr>
+            <w:noProof/>
+          </w:rPr>
+          <w:fldChar w:fldCharType="separate"/>
+        </w:r>
+        <w:r>
+          <w:rPr>
+            <w:noProof/>
+          </w:rPr>
+          <w:t>13</w:t>
+        </w:r>
+        <w:r>
+          <w:rPr>
+            <w:noProof/>
+          </w:rPr>
+          <w:fldChar w:fldCharType="end"/>
+        </w:r>
+      </w:hyperlink>
+    </w:p>
+    <w:p>
+      <w:pPr>
+        <w:pStyle w:val="TOC2"/>
+        <w:tabs>
+          <w:tab w:val="right" w:leader="dot" w:pos="9962"/>
+        </w:tabs>
+        <w:rPr>
+          <w:rFonts w:asciiTheme="minorHAnsi" w:eastAsiaTheme="minorEastAsia" w:hAnsiTheme="minorHAnsi" w:cstheme="minorBidi"/>
+          <w:noProof/>
+          <w:kern w:val="0"/>
+          <w:szCs w:val="24"/>
+          <w:lang w:eastAsia="en-US" w:bidi="ar-SA"/>
+        </w:rPr>
+      </w:pPr>
+      <w:hyperlink w:anchor="_Toc67232678" w:history="1">
+        <w:r>
+          <w:rPr>
+            <w:rStyle w:val="Hyperlink"/>
+            <w:noProof/>
+          </w:rPr>
           <w:t>Security</w:t>
         </w:r>
         <w:r>
@@ -872,7 +1007,7 @@
           <w:rPr>
             <w:noProof/>
           </w:rPr>
-          <w:instrText xml:space="preserve"> PAGEREF _Toc36401714 \h </w:instrText>
+          <w:instrText xml:space="preserve"> PAGEREF _Toc67232678 \h </w:instrText>
         </w:r>
         <w:r>
           <w:rPr>
@@ -889,7 +1024,7 @@
           <w:rPr>
             <w:noProof/>
           </w:rPr>
-          <w:t>11</w:t>
+          <w:t>13</w:t>
         </w:r>
         <w:r>
           <w:rPr>
@@ -906,10 +1041,14 @@
           <w:tab w:val="right" w:leader="dot" w:pos="9962"/>
         </w:tabs>
         <w:rPr>
+          <w:rFonts w:asciiTheme="minorHAnsi" w:eastAsiaTheme="minorEastAsia" w:hAnsiTheme="minorHAnsi" w:cstheme="minorBidi"/>
           <w:noProof/>
-        </w:rPr>
-      </w:pPr>
-      <w:hyperlink w:anchor="_Toc36401715" w:history="1">
+          <w:kern w:val="0"/>
+          <w:szCs w:val="24"/>
+          <w:lang w:eastAsia="en-US" w:bidi="ar-SA"/>
+        </w:rPr>
+      </w:pPr>
+      <w:hyperlink w:anchor="_Toc67232679" w:history="1">
         <w:r>
           <w:rPr>
             <w:rStyle w:val="Hyperlink"/>
@@ -933,7 +1072,7 @@
           <w:rPr>
             <w:noProof/>
           </w:rPr>
-          <w:instrText xml:space="preserve"> PAGEREF _Toc36401715 \h </w:instrText>
+          <w:instrText xml:space="preserve"> PAGEREF _Toc67232679 \h </w:instrText>
         </w:r>
         <w:r>
           <w:rPr>
@@ -950,7 +1089,7 @@
           <w:rPr>
             <w:noProof/>
           </w:rPr>
-          <w:t>11</w:t>
+          <w:t>13</w:t>
         </w:r>
         <w:r>
           <w:rPr>
@@ -967,10 +1106,14 @@
           <w:tab w:val="right" w:leader="dot" w:pos="9962"/>
         </w:tabs>
         <w:rPr>
+          <w:rFonts w:asciiTheme="minorHAnsi" w:eastAsiaTheme="minorEastAsia" w:hAnsiTheme="minorHAnsi" w:cstheme="minorBidi"/>
           <w:noProof/>
-        </w:rPr>
-      </w:pPr>
-      <w:hyperlink w:anchor="_Toc36401716" w:history="1">
+          <w:kern w:val="0"/>
+          <w:szCs w:val="24"/>
+          <w:lang w:eastAsia="en-US" w:bidi="ar-SA"/>
+        </w:rPr>
+      </w:pPr>
+      <w:hyperlink w:anchor="_Toc67232680" w:history="1">
         <w:r>
           <w:rPr>
             <w:rStyle w:val="Hyperlink"/>
@@ -994,7 +1137,7 @@
           <w:rPr>
             <w:noProof/>
           </w:rPr>
-          <w:instrText xml:space="preserve"> PAGEREF _Toc36401716 \h </w:instrText>
+          <w:instrText xml:space="preserve"> PAGEREF _Toc67232680 \h </w:instrText>
         </w:r>
         <w:r>
           <w:rPr>
@@ -1011,7 +1154,7 @@
           <w:rPr>
             <w:noProof/>
           </w:rPr>
-          <w:t>11</w:t>
+          <w:t>13</w:t>
         </w:r>
         <w:r>
           <w:rPr>
@@ -1121,11 +1264,16 @@
     </w:p>
     <w:p>
       <w:pPr>
-        <w:pStyle w:val="Heading1"/>
+        <w:pStyle w:val="Heading2"/>
       </w:pPr>
       <w:bookmarkStart w:id="0" w:name="__RefHeading___Toc109_620586406"/>
-      <w:bookmarkStart w:id="1" w:name="_Toc36401701"/>
-      <w:r>
+      <w:bookmarkStart w:id="1" w:name="_Toc67232664"/>
+      <w:r>
+        <w:rPr>
+          <w:color w:val="2F5496" w:themeColor="accent1" w:themeShade="BF"/>
+          <w:sz w:val="34"/>
+          <w:szCs w:val="34"/>
+        </w:rPr>
         <w:t>Introduction</w:t>
       </w:r>
       <w:bookmarkEnd w:id="0"/>
@@ -1159,11 +1307,16 @@
     </w:p>
     <w:p>
       <w:pPr>
-        <w:pStyle w:val="Heading1"/>
+        <w:pStyle w:val="Heading2"/>
       </w:pPr>
       <w:bookmarkStart w:id="2" w:name="__RefHeading___Toc111_620586406"/>
-      <w:bookmarkStart w:id="3" w:name="_Toc36401702"/>
-      <w:r>
+      <w:bookmarkStart w:id="3" w:name="_Toc67232665"/>
+      <w:r>
+        <w:rPr>
+          <w:color w:val="2F5496" w:themeColor="accent1" w:themeShade="BF"/>
+          <w:sz w:val="34"/>
+          <w:szCs w:val="34"/>
+        </w:rPr>
         <w:t>Database</w:t>
       </w:r>
       <w:bookmarkEnd w:id="2"/>
@@ -1719,6 +1872,7 @@
           <w:sz w:val="19"/>
           <w:shd w:val="clear" w:color="auto" w:fill="EFF0F1"/>
         </w:rPr>
+        <w:lastRenderedPageBreak/>
         <w:t>systemctl</w:t>
       </w:r>
       <w:proofErr w:type="spellEnd"/>
@@ -1766,7 +1920,6 @@
           <w:color w:val="242729"/>
           <w:sz w:val="22"/>
         </w:rPr>
-        <w:lastRenderedPageBreak/>
         <w:t xml:space="preserve">enable service </w:t>
       </w:r>
       <w:proofErr w:type="spellStart"/>
@@ -2148,6 +2301,7 @@
         <w:pStyle w:val="Textbody"/>
       </w:pPr>
       <w:r>
+        <w:lastRenderedPageBreak/>
         <w:t xml:space="preserve">     during execution</w:t>
       </w:r>
     </w:p>
@@ -2156,7 +2310,6 @@
         <w:pStyle w:val="Textbody"/>
       </w:pPr>
       <w:r>
-        <w:lastRenderedPageBreak/>
         <w:t xml:space="preserve">   - add LIBDIR to the 'LD_RUN_PATH' environment variable</w:t>
       </w:r>
     </w:p>
@@ -2276,12 +2429,28 @@
     </w:p>
     <w:p>
       <w:pPr>
-        <w:pStyle w:val="Heading1"/>
+        <w:pStyle w:val="Heading2"/>
       </w:pPr>
       <w:bookmarkStart w:id="4" w:name="__RefHeading___Toc113_620586406"/>
-      <w:bookmarkStart w:id="5" w:name="_Toc36401703"/>
-      <w:r>
-        <w:t>Web Server</w:t>
+      <w:bookmarkStart w:id="5" w:name="_Toc67232666"/>
+      <w:r>
+        <w:rPr>
+          <w:color w:val="2F5496" w:themeColor="accent1" w:themeShade="BF"/>
+          <w:sz w:val="34"/>
+          <w:szCs w:val="34"/>
+        </w:rPr>
+        <w:t>Web</w:t>
+      </w:r>
+      <w:r>
+        <w:t xml:space="preserve"> </w:t>
+      </w:r>
+      <w:r>
+        <w:rPr>
+          <w:color w:val="2F5496" w:themeColor="accent1" w:themeShade="BF"/>
+          <w:sz w:val="34"/>
+          <w:szCs w:val="34"/>
+        </w:rPr>
+        <w:t>Server</w:t>
       </w:r>
       <w:bookmarkEnd w:id="4"/>
       <w:bookmarkEnd w:id="5"/>
@@ -2306,11 +2475,16 @@
     </w:p>
     <w:p>
       <w:pPr>
-        <w:pStyle w:val="Heading1"/>
+        <w:pStyle w:val="Heading2"/>
       </w:pPr>
       <w:bookmarkStart w:id="6" w:name="__RefHeading___Toc115_620586406"/>
-      <w:bookmarkStart w:id="7" w:name="_Toc36401704"/>
-      <w:r>
+      <w:bookmarkStart w:id="7" w:name="_Toc67232667"/>
+      <w:r>
+        <w:rPr>
+          <w:color w:val="2F5496" w:themeColor="accent1" w:themeShade="BF"/>
+          <w:sz w:val="34"/>
+          <w:szCs w:val="34"/>
+        </w:rPr>
         <w:t>Environment</w:t>
       </w:r>
       <w:bookmarkEnd w:id="6"/>
@@ -2377,11 +2551,21 @@
     </w:p>
     <w:p>
       <w:pPr>
-        <w:pStyle w:val="Heading1"/>
+        <w:pStyle w:val="Heading2"/>
+        <w:rPr>
+          <w:color w:val="2F5496" w:themeColor="accent1" w:themeShade="BF"/>
+          <w:sz w:val="34"/>
+          <w:szCs w:val="34"/>
+        </w:rPr>
       </w:pPr>
       <w:bookmarkStart w:id="8" w:name="__RefHeading___Toc117_620586406"/>
-      <w:bookmarkStart w:id="9" w:name="_Toc36401705"/>
-      <w:r>
+      <w:bookmarkStart w:id="9" w:name="_Toc67232668"/>
+      <w:r>
+        <w:rPr>
+          <w:color w:val="2F5496" w:themeColor="accent1" w:themeShade="BF"/>
+          <w:sz w:val="34"/>
+          <w:szCs w:val="34"/>
+        </w:rPr>
         <w:t>Project Management</w:t>
       </w:r>
       <w:bookmarkEnd w:id="8"/>
@@ -2440,11 +2624,21 @@
     </w:p>
     <w:p>
       <w:pPr>
-        <w:pStyle w:val="Heading1"/>
+        <w:pStyle w:val="Heading2"/>
+        <w:rPr>
+          <w:color w:val="2F5496" w:themeColor="accent1" w:themeShade="BF"/>
+          <w:sz w:val="34"/>
+          <w:szCs w:val="34"/>
+        </w:rPr>
       </w:pPr>
       <w:bookmarkStart w:id="10" w:name="__RefHeading___Toc119_620586406"/>
-      <w:bookmarkStart w:id="11" w:name="_Toc36401706"/>
-      <w:r>
+      <w:bookmarkStart w:id="11" w:name="_Toc67232669"/>
+      <w:r>
+        <w:rPr>
+          <w:color w:val="2F5496" w:themeColor="accent1" w:themeShade="BF"/>
+          <w:sz w:val="34"/>
+          <w:szCs w:val="34"/>
+        </w:rPr>
         <w:t>Source Code</w:t>
       </w:r>
       <w:bookmarkEnd w:id="10"/>
@@ -2557,11 +2751,16 @@
     </w:p>
     <w:p>
       <w:pPr>
-        <w:pStyle w:val="Heading1"/>
+        <w:pStyle w:val="Heading2"/>
       </w:pPr>
       <w:bookmarkStart w:id="12" w:name="__RefHeading___Toc441_620586406"/>
-      <w:bookmarkStart w:id="13" w:name="_Toc36401707"/>
-      <w:r>
+      <w:bookmarkStart w:id="13" w:name="_Toc67232670"/>
+      <w:r>
+        <w:rPr>
+          <w:color w:val="2F5496" w:themeColor="accent1" w:themeShade="BF"/>
+          <w:sz w:val="34"/>
+          <w:szCs w:val="34"/>
+        </w:rPr>
         <w:t>Design</w:t>
       </w:r>
       <w:bookmarkEnd w:id="12"/>
@@ -2574,12 +2773,41 @@
     </w:p>
     <w:p>
       <w:pPr>
-        <w:pStyle w:val="Heading2"/>
-      </w:pPr>
-      <w:bookmarkStart w:id="14" w:name="__RefHeading___Toc445_620586406"/>
-      <w:bookmarkStart w:id="15" w:name="_Toc36401708"/>
-      <w:r>
-        <w:t>Modules :</w:t>
+        <w:pStyle w:val="Heading3"/>
+        <w:rPr>
+          <w:color w:val="2F5496" w:themeColor="accent1" w:themeShade="BF"/>
+          <w:sz w:val="30"/>
+          <w:szCs w:val="30"/>
+        </w:rPr>
+      </w:pPr>
+      <w:r>
+        <w:rPr>
+          <w:color w:val="2F5496" w:themeColor="accent1" w:themeShade="BF"/>
+          <w:sz w:val="30"/>
+          <w:szCs w:val="30"/>
+        </w:rPr>
+        <w:t>Modules:</w:t>
+      </w:r>
+    </w:p>
+    <w:p>
+      <w:pPr>
+        <w:pStyle w:val="Textbody"/>
+      </w:pPr>
+    </w:p>
+    <w:p>
+      <w:pPr>
+        <w:pStyle w:val="Heading4"/>
+        <w:rPr>
+          <w:color w:val="8EAADB" w:themeColor="accent1" w:themeTint="99"/>
+        </w:rPr>
+      </w:pPr>
+      <w:bookmarkStart w:id="14" w:name="__RefHeading___Toc549_977347443"/>
+      <w:bookmarkStart w:id="15" w:name="_Toc67232672"/>
+      <w:r>
+        <w:rPr>
+          <w:color w:val="8EAADB" w:themeColor="accent1" w:themeTint="99"/>
+        </w:rPr>
+        <w:t>System Manager</w:t>
       </w:r>
       <w:bookmarkEnd w:id="14"/>
       <w:bookmarkEnd w:id="15"/>
@@ -2591,12 +2819,97 @@
     </w:p>
     <w:p>
       <w:pPr>
-        <w:pStyle w:val="Heading3"/>
-      </w:pPr>
-      <w:bookmarkStart w:id="16" w:name="__RefHeading___Toc549_977347443"/>
-      <w:bookmarkStart w:id="17" w:name="_Toc36401709"/>
-      <w:r>
-        <w:t>System Manager</w:t>
+        <w:pStyle w:val="Textbody"/>
+      </w:pPr>
+      <w:r>
+        <w:t xml:space="preserve">System Manager allocates UIDs for each sub-system. The UIDs can be allocated statically or dynamically. There are 1024 well known static UIDs defined. All the sub-systems required for the smooth functionality and support of the system is allocated a </w:t>
+      </w:r>
+      <w:proofErr w:type="spellStart"/>
+      <w:r>
+        <w:t>well known</w:t>
+      </w:r>
+      <w:proofErr w:type="spellEnd"/>
+      <w:r>
+        <w:t xml:space="preserve"> UID. Most of the user apps are allocated dynamic UIDs.</w:t>
+      </w:r>
+    </w:p>
+    <w:p>
+      <w:pPr>
+        <w:pStyle w:val="Textbody"/>
+      </w:pPr>
+      <w:r>
+        <w:t>The Application Manager which is responsible for handling user apps borrows the dynamic UIDs from the System Manager.</w:t>
+      </w:r>
+    </w:p>
+    <w:p>
+      <w:pPr>
+        <w:pStyle w:val="Textbody"/>
+      </w:pPr>
+      <w:r>
+        <w:t>These UIDs are required for Communication Manager during the protocol phase.</w:t>
+      </w:r>
+    </w:p>
+    <w:p>
+      <w:pPr>
+        <w:pStyle w:val="Textbody"/>
+      </w:pPr>
+    </w:p>
+    <w:p>
+      <w:pPr>
+        <w:pStyle w:val="Textbody"/>
+      </w:pPr>
+      <w:r>
+        <w:t>Future Request for this module:</w:t>
+      </w:r>
+    </w:p>
+    <w:p>
+      <w:pPr>
+        <w:pStyle w:val="Textbody"/>
+      </w:pPr>
+      <w:r>
+        <w:t xml:space="preserve">- The deletion of clients should be more smarter. There has to be </w:t>
+      </w:r>
+      <w:proofErr w:type="spellStart"/>
+      <w:r>
+        <w:t>a</w:t>
+      </w:r>
+      <w:proofErr w:type="spellEnd"/>
+      <w:r>
+        <w:t xml:space="preserve"> option to notify the clients, so that the clients can finish and respond back to the </w:t>
+      </w:r>
+      <w:proofErr w:type="spellStart"/>
+      <w:r>
+        <w:t>sysmgr</w:t>
+      </w:r>
+      <w:proofErr w:type="spellEnd"/>
+      <w:r>
+        <w:t xml:space="preserve"> that they are ready to be deleted. This notification can be sent over SCOM messages with a super priority.</w:t>
+      </w:r>
+    </w:p>
+    <w:p>
+      <w:pPr>
+        <w:pStyle w:val="Textbody"/>
+      </w:pPr>
+    </w:p>
+    <w:p>
+      <w:pPr>
+        <w:pStyle w:val="Textbody"/>
+      </w:pPr>
+    </w:p>
+    <w:p>
+      <w:pPr>
+        <w:pStyle w:val="Heading4"/>
+        <w:rPr>
+          <w:color w:val="8EAADB" w:themeColor="accent1" w:themeTint="99"/>
+        </w:rPr>
+      </w:pPr>
+      <w:bookmarkStart w:id="16" w:name="__RefHeading___Toc551_977347443"/>
+      <w:bookmarkStart w:id="17" w:name="_Toc67232673"/>
+      <w:r>
+        <w:rPr>
+          <w:color w:val="8EAADB" w:themeColor="accent1" w:themeTint="99"/>
+        </w:rPr>
+        <w:t>Communication Manager</w:t>
       </w:r>
       <w:bookmarkEnd w:id="16"/>
       <w:bookmarkEnd w:id="17"/>
@@ -2610,102 +2923,6 @@
       <w:pPr>
         <w:pStyle w:val="Textbody"/>
       </w:pPr>
-      <w:r>
-        <w:t xml:space="preserve">System Manager allocates UIDs for each sub-system. The UIDs can be allocated statically or dynamically. There are 1024 well known static UIDs defined. All the sub-systems required for the smooth functionality and support of the system is allocated a </w:t>
-      </w:r>
-      <w:proofErr w:type="spellStart"/>
-      <w:r>
-        <w:t>well known</w:t>
-      </w:r>
-      <w:proofErr w:type="spellEnd"/>
-      <w:r>
-        <w:t xml:space="preserve"> UID. Most of the user apps are allocated dynamic UIDs.</w:t>
-      </w:r>
-    </w:p>
-    <w:p>
-      <w:pPr>
-        <w:pStyle w:val="Textbody"/>
-      </w:pPr>
-      <w:r>
-        <w:t>The Application Manager which is responsible for handling user apps borrows the dynamic UIDs from the System Manager.</w:t>
-      </w:r>
-    </w:p>
-    <w:p>
-      <w:pPr>
-        <w:pStyle w:val="Textbody"/>
-      </w:pPr>
-      <w:r>
-        <w:t>These UIDs are required for Communication Manager during the protocol phase.</w:t>
-      </w:r>
-    </w:p>
-    <w:p>
-      <w:pPr>
-        <w:pStyle w:val="Textbody"/>
-      </w:pPr>
-    </w:p>
-    <w:p>
-      <w:pPr>
-        <w:pStyle w:val="Textbody"/>
-      </w:pPr>
-      <w:r>
-        <w:t>Future Request for this module:</w:t>
-      </w:r>
-    </w:p>
-    <w:p>
-      <w:pPr>
-        <w:pStyle w:val="Textbody"/>
-      </w:pPr>
-      <w:r>
-        <w:t xml:space="preserve">- The deletion of clients should be more smarter. There has to be </w:t>
-      </w:r>
-      <w:proofErr w:type="spellStart"/>
-      <w:r>
-        <w:t>a</w:t>
-      </w:r>
-      <w:proofErr w:type="spellEnd"/>
-      <w:r>
-        <w:t xml:space="preserve"> option to notify the clients, so that the clients can finish and respond back to the </w:t>
-      </w:r>
-      <w:proofErr w:type="spellStart"/>
-      <w:r>
-        <w:t>sysmgr</w:t>
-      </w:r>
-      <w:proofErr w:type="spellEnd"/>
-      <w:r>
-        <w:t xml:space="preserve"> that they are ready to be deleted. This notification can be sent over SCOM messages with a super priority.</w:t>
-      </w:r>
-    </w:p>
-    <w:p>
-      <w:pPr>
-        <w:pStyle w:val="Textbody"/>
-      </w:pPr>
-    </w:p>
-    <w:p>
-      <w:pPr>
-        <w:pStyle w:val="Textbody"/>
-      </w:pPr>
-    </w:p>
-    <w:p>
-      <w:pPr>
-        <w:pStyle w:val="Heading3"/>
-      </w:pPr>
-      <w:bookmarkStart w:id="18" w:name="__RefHeading___Toc551_977347443"/>
-      <w:bookmarkStart w:id="19" w:name="_Toc36401710"/>
-      <w:r>
-        <w:t>Communication Manager</w:t>
-      </w:r>
-      <w:bookmarkEnd w:id="18"/>
-      <w:bookmarkEnd w:id="19"/>
-    </w:p>
-    <w:p>
-      <w:pPr>
-        <w:pStyle w:val="Textbody"/>
-      </w:pPr>
-    </w:p>
-    <w:p>
-      <w:pPr>
-        <w:pStyle w:val="Textbody"/>
-      </w:pPr>
       <w:hyperlink r:id="rId13" w:history="1">
         <w:r>
           <w:t>https://opensource.com/article/19/4/interprocess-communication-linux-storage</w:t>
@@ -2752,7 +2969,6 @@
         <w:pStyle w:val="Textbody"/>
       </w:pPr>
       <w:r>
-        <w:lastRenderedPageBreak/>
         <w:t>This subsystem will handle all kinds of communications (within the system and to outside).</w:t>
       </w:r>
     </w:p>
@@ -3135,14 +3351,14 @@
         <w:t xml:space="preserve"> It not necessary that all these steps happen sequentially.</w:t>
       </w:r>
       <w:r>
-        <w:t xml:space="preserve"> The Server Instance and the Communication Manager library follows a series of steps before allowing any regular data transmission.</w:t>
-      </w:r>
-      <w:r>
-        <w:t xml:space="preserve"> The library tries to offload many data storing, so </w:t>
+        <w:t xml:space="preserve"> The Server Instance and the Communication Manager library follows a series of </w:t>
       </w:r>
       <w:r>
         <w:lastRenderedPageBreak/>
-        <w:t>that Communication Manager remains faster. But Communication Manager can still store some data packets if required.</w:t>
+        <w:t>steps before allowing any regular data transmission.</w:t>
+      </w:r>
+      <w:r>
+        <w:t xml:space="preserve"> The library tries to offload many data storing, so that Communication Manager remains faster. But Communication Manager can still store some data packets if required.</w:t>
       </w:r>
     </w:p>
     <w:p>
@@ -4660,12 +4876,42 @@
     </w:p>
     <w:p>
       <w:pPr>
-        <w:pStyle w:val="Heading3"/>
-      </w:pPr>
-      <w:bookmarkStart w:id="20" w:name="__RefHeading___Toc553_977347443"/>
-      <w:bookmarkStart w:id="21" w:name="_Toc36401711"/>
-      <w:r>
+        <w:pStyle w:val="Heading4"/>
+        <w:rPr>
+          <w:color w:val="8EAADB" w:themeColor="accent1" w:themeTint="99"/>
+        </w:rPr>
+      </w:pPr>
+      <w:bookmarkStart w:id="18" w:name="__RefHeading___Toc553_977347443"/>
+      <w:bookmarkStart w:id="19" w:name="_Toc67232674"/>
+      <w:r>
+        <w:rPr>
+          <w:color w:val="8EAADB" w:themeColor="accent1" w:themeTint="99"/>
+        </w:rPr>
         <w:t>Database Manager</w:t>
+      </w:r>
+      <w:bookmarkEnd w:id="18"/>
+      <w:bookmarkEnd w:id="19"/>
+    </w:p>
+    <w:p>
+      <w:pPr>
+        <w:pStyle w:val="Textbody"/>
+      </w:pPr>
+    </w:p>
+    <w:p>
+      <w:pPr>
+        <w:pStyle w:val="Heading4"/>
+        <w:rPr>
+          <w:color w:val="8EAADB" w:themeColor="accent1" w:themeTint="99"/>
+        </w:rPr>
+      </w:pPr>
+      <w:bookmarkStart w:id="20" w:name="__RefHeading___Toc555_977347443"/>
+      <w:bookmarkStart w:id="21" w:name="_Toc67232675"/>
+      <w:r>
+        <w:rPr>
+          <w:color w:val="8EAADB" w:themeColor="accent1" w:themeTint="99"/>
+        </w:rPr>
+        <w:lastRenderedPageBreak/>
+        <w:t>App manager</w:t>
       </w:r>
       <w:bookmarkEnd w:id="20"/>
       <w:bookmarkEnd w:id="21"/>
@@ -4677,13 +4923,18 @@
     </w:p>
     <w:p>
       <w:pPr>
-        <w:pStyle w:val="Heading3"/>
-      </w:pPr>
-      <w:bookmarkStart w:id="22" w:name="__RefHeading___Toc555_977347443"/>
-      <w:bookmarkStart w:id="23" w:name="_Toc36401712"/>
-      <w:r>
-        <w:lastRenderedPageBreak/>
-        <w:t>App manager</w:t>
+        <w:pStyle w:val="Heading4"/>
+        <w:rPr>
+          <w:color w:val="8EAADB" w:themeColor="accent1" w:themeTint="99"/>
+        </w:rPr>
+      </w:pPr>
+      <w:bookmarkStart w:id="22" w:name="__RefHeading___Toc557_977347443"/>
+      <w:bookmarkStart w:id="23" w:name="_Toc67232676"/>
+      <w:r>
+        <w:rPr>
+          <w:color w:val="8EAADB" w:themeColor="accent1" w:themeTint="99"/>
+        </w:rPr>
+        <w:t>Users Manager</w:t>
       </w:r>
       <w:bookmarkEnd w:id="22"/>
       <w:bookmarkEnd w:id="23"/>
@@ -4696,19 +4947,178 @@
     <w:p>
       <w:pPr>
         <w:pStyle w:val="Heading3"/>
-      </w:pPr>
-      <w:bookmarkStart w:id="24" w:name="__RefHeading___Toc557_977347443"/>
-      <w:bookmarkStart w:id="25" w:name="_Toc36401713"/>
-      <w:r>
-        <w:t>Users Manager</w:t>
+        <w:rPr>
+          <w:color w:val="2F5496" w:themeColor="accent1" w:themeShade="BF"/>
+          <w:sz w:val="30"/>
+          <w:szCs w:val="30"/>
+        </w:rPr>
+      </w:pPr>
+      <w:bookmarkStart w:id="24" w:name="_Toc67232677"/>
+      <w:r>
+        <w:rPr>
+          <w:color w:val="2F5496" w:themeColor="accent1" w:themeShade="BF"/>
+          <w:sz w:val="30"/>
+          <w:szCs w:val="30"/>
+        </w:rPr>
+        <w:t>Libraries</w:t>
       </w:r>
       <w:bookmarkEnd w:id="24"/>
+    </w:p>
+    <w:p>
+      <w:pPr>
+        <w:pStyle w:val="Textbody"/>
+      </w:pPr>
+    </w:p>
+    <w:p>
+      <w:pPr>
+        <w:pStyle w:val="Textbody"/>
+      </w:pPr>
+      <w:r>
+        <w:t>There are few libraries available which provides many rich functionalities to the infra modules as well to the user applications.</w:t>
+      </w:r>
+    </w:p>
+    <w:p>
+      <w:pPr>
+        <w:pStyle w:val="Heading4"/>
+        <w:rPr>
+          <w:color w:val="8EAADB" w:themeColor="accent1" w:themeTint="99"/>
+        </w:rPr>
+      </w:pPr>
+      <w:r>
+        <w:rPr>
+          <w:color w:val="8EAADB" w:themeColor="accent1" w:themeTint="99"/>
+        </w:rPr>
+        <w:t>Interface Library</w:t>
+      </w:r>
+    </w:p>
+    <w:p>
+      <w:pPr>
+        <w:pStyle w:val="Textbody"/>
+      </w:pPr>
+      <w:r>
+        <w:t xml:space="preserve"> </w:t>
+      </w:r>
+      <w:r>
+        <w:t>Interface library is used to provide a standard way of interfacing with the modules or apps. This makes the implementation in a uniform way. The interfaces are like a gateway via which the modules can talk to any other modules who also use this library. The modules don’t have to care</w:t>
+      </w:r>
+      <w:r>
+        <w:t>,</w:t>
+      </w:r>
+      <w:r>
+        <w:t xml:space="preserve"> how the actual communication happens </w:t>
+      </w:r>
+      <w:r>
+        <w:t>as</w:t>
+      </w:r>
+      <w:r>
+        <w:t xml:space="preserve"> it writes/reads from the interfaces.</w:t>
+      </w:r>
+    </w:p>
+    <w:p>
+      <w:pPr>
+        <w:pStyle w:val="Textbody"/>
+      </w:pPr>
+      <w:r>
+        <w:t xml:space="preserve">The modules can create as many as interfaces it wants. </w:t>
+      </w:r>
+      <w:r>
+        <w:t xml:space="preserve">The modules can block, allow any interfaces it owns at any point of time. The interfaces also </w:t>
+      </w:r>
+      <w:r>
+        <w:t>have</w:t>
+      </w:r>
+      <w:r>
+        <w:t xml:space="preserve"> various security levels which the apps can assign/modify any point of time. The interfaces also </w:t>
+      </w:r>
+      <w:r>
+        <w:t>have</w:t>
+      </w:r>
+      <w:r>
+        <w:t xml:space="preserve"> small buffers associated with it which helps the apps to read/write at their own pace till these buffers are full.</w:t>
+      </w:r>
+      <w:r>
+        <w:t xml:space="preserve"> </w:t>
+      </w:r>
+    </w:p>
+    <w:p>
+      <w:pPr>
+        <w:pStyle w:val="Textbody"/>
+      </w:pPr>
+    </w:p>
+    <w:p>
+      <w:pPr>
+        <w:pStyle w:val="Textbody"/>
+        <w:numPr>
+          <w:ilvl w:val="0"/>
+          <w:numId w:val="2"/>
+        </w:numPr>
+      </w:pPr>
+      <w:r>
+        <w:t>Used to expose/config data to UI apps like shell</w:t>
+      </w:r>
+    </w:p>
+    <w:p>
+      <w:pPr>
+        <w:pStyle w:val="Textbody"/>
+        <w:numPr>
+          <w:ilvl w:val="0"/>
+          <w:numId w:val="2"/>
+        </w:numPr>
+      </w:pPr>
+      <w:r>
+        <w:t>Communication between various infra modules</w:t>
+      </w:r>
+    </w:p>
+    <w:p>
+      <w:pPr>
+        <w:pStyle w:val="Textbody"/>
+        <w:numPr>
+          <w:ilvl w:val="0"/>
+          <w:numId w:val="2"/>
+        </w:numPr>
+      </w:pPr>
+      <w:r>
+        <w:t>Communication between infra and user apps (Non-UI)</w:t>
+      </w:r>
+    </w:p>
+    <w:p>
+      <w:pPr>
+        <w:pStyle w:val="Textbody"/>
+        <w:numPr>
+          <w:ilvl w:val="0"/>
+          <w:numId w:val="2"/>
+        </w:numPr>
+      </w:pPr>
+      <w:r>
+        <w:t>Communication between user apps</w:t>
+      </w:r>
+    </w:p>
+    <w:p>
+      <w:pPr>
+        <w:pStyle w:val="Textbody"/>
+      </w:pPr>
+    </w:p>
+    <w:p>
+      <w:pPr>
+        <w:pStyle w:val="Heading3"/>
+        <w:rPr>
+          <w:color w:val="2F5496" w:themeColor="accent1" w:themeShade="BF"/>
+          <w:sz w:val="30"/>
+          <w:szCs w:val="30"/>
+        </w:rPr>
+      </w:pPr>
+      <w:bookmarkStart w:id="25" w:name="__RefHeading___Toc443_620586406"/>
+      <w:bookmarkStart w:id="26" w:name="_Toc67232678"/>
+      <w:r>
+        <w:rPr>
+          <w:color w:val="2F5496" w:themeColor="accent1" w:themeShade="BF"/>
+          <w:sz w:val="30"/>
+          <w:szCs w:val="30"/>
+        </w:rPr>
+        <w:t>Security</w:t>
+      </w:r>
       <w:bookmarkEnd w:id="25"/>
-    </w:p>
-    <w:p>
-      <w:pPr>
-        <w:pStyle w:val="Textbody"/>
-      </w:pPr>
+      <w:bookmarkEnd w:id="26"/>
     </w:p>
     <w:p>
       <w:pPr>
@@ -4723,36 +5133,24 @@
     <w:p>
       <w:pPr>
         <w:pStyle w:val="Heading2"/>
-      </w:pPr>
-      <w:bookmarkStart w:id="26" w:name="__RefHeading___Toc443_620586406"/>
-      <w:bookmarkStart w:id="27" w:name="_Toc36401714"/>
-      <w:r>
-        <w:t>Security</w:t>
-      </w:r>
-      <w:bookmarkEnd w:id="26"/>
+        <w:rPr>
+          <w:color w:val="2F5496" w:themeColor="accent1" w:themeShade="BF"/>
+          <w:sz w:val="34"/>
+          <w:szCs w:val="34"/>
+        </w:rPr>
+      </w:pPr>
+      <w:bookmarkStart w:id="27" w:name="__RefHeading___Toc437_620586406"/>
+      <w:bookmarkStart w:id="28" w:name="_Toc67232679"/>
+      <w:r>
+        <w:rPr>
+          <w:color w:val="2F5496" w:themeColor="accent1" w:themeShade="BF"/>
+          <w:sz w:val="34"/>
+          <w:szCs w:val="34"/>
+        </w:rPr>
+        <w:t>Quick Startup Guide</w:t>
+      </w:r>
       <w:bookmarkEnd w:id="27"/>
-    </w:p>
-    <w:p>
-      <w:pPr>
-        <w:pStyle w:val="Textbody"/>
-      </w:pPr>
-    </w:p>
-    <w:p>
-      <w:pPr>
-        <w:pStyle w:val="Textbody"/>
-      </w:pPr>
-    </w:p>
-    <w:p>
-      <w:pPr>
-        <w:pStyle w:val="Heading1"/>
-      </w:pPr>
-      <w:bookmarkStart w:id="28" w:name="__RefHeading___Toc437_620586406"/>
-      <w:bookmarkStart w:id="29" w:name="_Toc36401715"/>
-      <w:r>
-        <w:t>Quick Startup Guide</w:t>
-      </w:r>
       <w:bookmarkEnd w:id="28"/>
-      <w:bookmarkEnd w:id="29"/>
     </w:p>
     <w:p>
       <w:pPr>
@@ -4891,15 +5289,20 @@
     </w:p>
     <w:p>
       <w:pPr>
-        <w:pStyle w:val="Heading1"/>
-      </w:pPr>
-      <w:bookmarkStart w:id="30" w:name="__RefHeading___Toc123_620586406"/>
-      <w:bookmarkStart w:id="31" w:name="_Toc36401716"/>
-      <w:r>
+        <w:pStyle w:val="Heading2"/>
+      </w:pPr>
+      <w:bookmarkStart w:id="29" w:name="__RefHeading___Toc123_620586406"/>
+      <w:bookmarkStart w:id="30" w:name="_Toc67232680"/>
+      <w:r>
+        <w:rPr>
+          <w:color w:val="2F5496" w:themeColor="accent1" w:themeShade="BF"/>
+          <w:sz w:val="34"/>
+          <w:szCs w:val="34"/>
+        </w:rPr>
         <w:t>Resources</w:t>
       </w:r>
+      <w:bookmarkEnd w:id="29"/>
       <w:bookmarkEnd w:id="30"/>
-      <w:bookmarkEnd w:id="31"/>
     </w:p>
     <w:p>
       <w:pPr>
@@ -4960,6 +5363,34 @@
           <w:t>https://gist.github.com/Alexey-N-Chernyshov/4634731</w:t>
         </w:r>
       </w:hyperlink>
+    </w:p>
+    <w:p>
+      <w:pPr>
+        <w:pStyle w:val="Standard"/>
+      </w:pPr>
+    </w:p>
+    <w:p>
+      <w:pPr>
+        <w:pStyle w:val="Standard"/>
+      </w:pPr>
+      <w:hyperlink r:id="rId23" w:history="1">
+        <w:r>
+          <w:rPr>
+            <w:rStyle w:val="Hyperlink"/>
+          </w:rPr>
+          <w:t>http://poincare.matf.bg.ac.rs/~ivana/courses/tos/sistemi_knjige/pomocno/apue/APUE/0201433079/ch17lev1sec4.html</w:t>
+        </w:r>
+      </w:hyperlink>
+    </w:p>
+    <w:p>
+      <w:pPr>
+        <w:pStyle w:val="Standard"/>
+      </w:pPr>
+    </w:p>
+    <w:p>
+      <w:pPr>
+        <w:pStyle w:val="Standard"/>
+      </w:pPr>
     </w:p>
     <w:p>
       <w:pPr>
@@ -5119,8 +5550,123 @@
       </w:pPr>
     </w:lvl>
   </w:abstractNum>
+  <w:abstractNum w:abstractNumId="1" w15:restartNumberingAfterBreak="0">
+    <w:nsid w:val="6D7D250B"/>
+    <w:multiLevelType w:val="hybridMultilevel"/>
+    <w:tmpl w:val="97F4D78E"/>
+    <w:lvl w:ilvl="0" w:tplc="C26E87BC">
+      <w:numFmt w:val="bullet"/>
+      <w:lvlText w:val="-"/>
+      <w:lvlJc w:val="left"/>
+      <w:pPr>
+        <w:ind w:left="720" w:hanging="360"/>
+      </w:pPr>
+      <w:rPr>
+        <w:rFonts w:ascii="Liberation Serif" w:eastAsia="Noto Sans CJK SC" w:hAnsi="Liberation Serif" w:cs="Lohit Devanagari" w:hint="default"/>
+      </w:rPr>
+    </w:lvl>
+    <w:lvl w:ilvl="1" w:tplc="04090003" w:tentative="1">
+      <w:start w:val="1"/>
+      <w:numFmt w:val="bullet"/>
+      <w:lvlText w:val="o"/>
+      <w:lvlJc w:val="left"/>
+      <w:pPr>
+        <w:ind w:left="1440" w:hanging="360"/>
+      </w:pPr>
+      <w:rPr>
+        <w:rFonts w:ascii="Courier New" w:hAnsi="Courier New" w:hint="default"/>
+      </w:rPr>
+    </w:lvl>
+    <w:lvl w:ilvl="2" w:tplc="04090005" w:tentative="1">
+      <w:start w:val="1"/>
+      <w:numFmt w:val="bullet"/>
+      <w:lvlText w:val=""/>
+      <w:lvlJc w:val="left"/>
+      <w:pPr>
+        <w:ind w:left="2160" w:hanging="360"/>
+      </w:pPr>
+      <w:rPr>
+        <w:rFonts w:ascii="Wingdings" w:hAnsi="Wingdings" w:hint="default"/>
+      </w:rPr>
+    </w:lvl>
+    <w:lvl w:ilvl="3" w:tplc="04090001" w:tentative="1">
+      <w:start w:val="1"/>
+      <w:numFmt w:val="bullet"/>
+      <w:lvlText w:val=""/>
+      <w:lvlJc w:val="left"/>
+      <w:pPr>
+        <w:ind w:left="2880" w:hanging="360"/>
+      </w:pPr>
+      <w:rPr>
+        <w:rFonts w:ascii="Symbol" w:hAnsi="Symbol" w:hint="default"/>
+      </w:rPr>
+    </w:lvl>
+    <w:lvl w:ilvl="4" w:tplc="04090003" w:tentative="1">
+      <w:start w:val="1"/>
+      <w:numFmt w:val="bullet"/>
+      <w:lvlText w:val="o"/>
+      <w:lvlJc w:val="left"/>
+      <w:pPr>
+        <w:ind w:left="3600" w:hanging="360"/>
+      </w:pPr>
+      <w:rPr>
+        <w:rFonts w:ascii="Courier New" w:hAnsi="Courier New" w:hint="default"/>
+      </w:rPr>
+    </w:lvl>
+    <w:lvl w:ilvl="5" w:tplc="04090005" w:tentative="1">
+      <w:start w:val="1"/>
+      <w:numFmt w:val="bullet"/>
+      <w:lvlText w:val=""/>
+      <w:lvlJc w:val="left"/>
+      <w:pPr>
+        <w:ind w:left="4320" w:hanging="360"/>
+      </w:pPr>
+      <w:rPr>
+        <w:rFonts w:ascii="Wingdings" w:hAnsi="Wingdings" w:hint="default"/>
+      </w:rPr>
+    </w:lvl>
+    <w:lvl w:ilvl="6" w:tplc="04090001" w:tentative="1">
+      <w:start w:val="1"/>
+      <w:numFmt w:val="bullet"/>
+      <w:lvlText w:val=""/>
+      <w:lvlJc w:val="left"/>
+      <w:pPr>
+        <w:ind w:left="5040" w:hanging="360"/>
+      </w:pPr>
+      <w:rPr>
+        <w:rFonts w:ascii="Symbol" w:hAnsi="Symbol" w:hint="default"/>
+      </w:rPr>
+    </w:lvl>
+    <w:lvl w:ilvl="7" w:tplc="04090003" w:tentative="1">
+      <w:start w:val="1"/>
+      <w:numFmt w:val="bullet"/>
+      <w:lvlText w:val="o"/>
+      <w:lvlJc w:val="left"/>
+      <w:pPr>
+        <w:ind w:left="5760" w:hanging="360"/>
+      </w:pPr>
+      <w:rPr>
+        <w:rFonts w:ascii="Courier New" w:hAnsi="Courier New" w:hint="default"/>
+      </w:rPr>
+    </w:lvl>
+    <w:lvl w:ilvl="8" w:tplc="04090005" w:tentative="1">
+      <w:start w:val="1"/>
+      <w:numFmt w:val="bullet"/>
+      <w:lvlText w:val=""/>
+      <w:lvlJc w:val="left"/>
+      <w:pPr>
+        <w:ind w:left="6480" w:hanging="360"/>
+      </w:pPr>
+      <w:rPr>
+        <w:rFonts w:ascii="Wingdings" w:hAnsi="Wingdings" w:hint="default"/>
+      </w:rPr>
+    </w:lvl>
+  </w:abstractNum>
   <w:num w:numId="1">
     <w:abstractNumId w:val="0"/>
+  </w:num>
+  <w:num w:numId="2">
+    <w:abstractNumId w:val="1"/>
   </w:num>
 </w:numbering>
 </file>
@@ -5578,7 +6124,6 @@
     <w:basedOn w:val="Heading"/>
     <w:next w:val="Textbody"/>
     <w:uiPriority w:val="9"/>
-    <w:semiHidden/>
     <w:unhideWhenUsed/>
     <w:qFormat/>
     <w:pPr>
@@ -5834,6 +6379,18 @@
     <w:rPr>
       <w:color w:val="0563C1" w:themeColor="hyperlink"/>
       <w:u w:val="single"/>
+    </w:rPr>
+  </w:style>
+  <w:style w:type="character" w:styleId="UnresolvedMention">
+    <w:name w:val="Unresolved Mention"/>
+    <w:basedOn w:val="DefaultParagraphFont"/>
+    <w:uiPriority w:val="99"/>
+    <w:semiHidden/>
+    <w:unhideWhenUsed/>
+    <w:rsid w:val="00810843"/>
+    <w:rPr>
+      <w:color w:val="605E5C"/>
+      <w:shd w:val="clear" w:color="auto" w:fill="E1DFDD"/>
     </w:rPr>
   </w:style>
 </w:styles>

</xml_diff>